<commit_message>
Changed manipulator controller mappings and removed manual control of subsystems
</commit_message>
<xml_diff>
--- a/Manipulator Controller Mapping.docx
+++ b/Manipulator Controller Mapping.docx
@@ -6,6 +6,8 @@
       <w:pPr>
         <w:jc w:val="center"/>
       </w:pPr>
+      <w:bookmarkStart w:id="0" w:name="_GoBack"/>
+      <w:bookmarkEnd w:id="0"/>
       <w:r>
         <w:rPr>
           <w:noProof/>
@@ -13,186 +15,7 @@
         <mc:AlternateContent>
           <mc:Choice Requires="wps">
             <w:drawing>
-              <wp:anchor distT="0" distB="0" distL="114300" distR="114300" simplePos="0" relativeHeight="251681792" behindDoc="0" locked="0" layoutInCell="1" allowOverlap="1" wp14:anchorId="41815D93" wp14:editId="299AE370">
-                <wp:simplePos x="0" y="0"/>
-                <wp:positionH relativeFrom="margin">
-                  <wp:posOffset>5134308</wp:posOffset>
-                </wp:positionH>
-                <wp:positionV relativeFrom="paragraph">
-                  <wp:posOffset>2595862</wp:posOffset>
-                </wp:positionV>
-                <wp:extent cx="1687195" cy="529590"/>
-                <wp:effectExtent l="1562100" t="228600" r="84455" b="99060"/>
-                <wp:wrapNone/>
-                <wp:docPr id="1" name="Callout: Line 1"/>
-                <wp:cNvGraphicFramePr/>
-                <a:graphic xmlns:a="http://schemas.openxmlformats.org/drawingml/2006/main">
-                  <a:graphicData uri="http://schemas.microsoft.com/office/word/2010/wordprocessingShape">
-                    <wps:wsp>
-                      <wps:cNvSpPr/>
-                      <wps:spPr>
-                        <a:xfrm>
-                          <a:off x="0" y="0"/>
-                          <a:ext cx="1687195" cy="529590"/>
-                        </a:xfrm>
-                        <a:prstGeom prst="borderCallout1">
-                          <a:avLst>
-                            <a:gd name="adj1" fmla="val 97082"/>
-                            <a:gd name="adj2" fmla="val 2147"/>
-                            <a:gd name="adj3" fmla="val -33373"/>
-                            <a:gd name="adj4" fmla="val -88263"/>
-                          </a:avLst>
-                        </a:prstGeom>
-                        <a:ln>
-                          <a:solidFill>
-                            <a:schemeClr val="accent6"/>
-                          </a:solidFill>
-                        </a:ln>
-                      </wps:spPr>
-                      <wps:style>
-                        <a:lnRef idx="0">
-                          <a:schemeClr val="accent6"/>
-                        </a:lnRef>
-                        <a:fillRef idx="3">
-                          <a:schemeClr val="accent6"/>
-                        </a:fillRef>
-                        <a:effectRef idx="3">
-                          <a:schemeClr val="accent6"/>
-                        </a:effectRef>
-                        <a:fontRef idx="minor">
-                          <a:schemeClr val="lt1"/>
-                        </a:fontRef>
-                      </wps:style>
-                      <wps:txbx>
-                        <w:txbxContent>
-                          <w:p>
-                            <w:pPr>
-                              <w:jc w:val="center"/>
-                              <w:rPr>
-                                <w:b/>
-                                <w:color w:val="000000" w:themeColor="text1"/>
-                                <w:sz w:val="40"/>
-                              </w:rPr>
-                            </w:pPr>
-                            <w:r>
-                              <w:rPr>
-                                <w:b/>
-                                <w:color w:val="000000" w:themeColor="text1"/>
-                                <w:sz w:val="24"/>
-                              </w:rPr>
-                              <w:t xml:space="preserve">Aim </w:t>
-                            </w:r>
-                            <w:r>
-                              <w:rPr>
-                                <w:b/>
-                                <w:color w:val="000000" w:themeColor="text1"/>
-                                <w:sz w:val="24"/>
-                              </w:rPr>
-                              <w:t>Hatch Arm</w:t>
-                            </w:r>
-                            <w:r>
-                              <w:rPr>
-                                <w:b/>
-                                <w:color w:val="000000" w:themeColor="text1"/>
-                                <w:sz w:val="24"/>
-                              </w:rPr>
-                              <w:t xml:space="preserve"> (U/D)</w:t>
-                            </w:r>
-                          </w:p>
-                        </w:txbxContent>
-                      </wps:txbx>
-                      <wps:bodyPr rot="0" spcFirstLastPara="0" vertOverflow="overflow" horzOverflow="overflow" vert="horz" wrap="square" lIns="91440" tIns="45720" rIns="91440" bIns="45720" numCol="1" spcCol="0" rtlCol="0" fromWordArt="0" anchor="ctr" anchorCtr="0" forceAA="0" compatLnSpc="1">
-                        <a:prstTxWarp prst="textNoShape">
-                          <a:avLst/>
-                        </a:prstTxWarp>
-                        <a:noAutofit/>
-                      </wps:bodyPr>
-                    </wps:wsp>
-                  </a:graphicData>
-                </a:graphic>
-                <wp14:sizeRelH relativeFrom="margin">
-                  <wp14:pctWidth>0</wp14:pctWidth>
-                </wp14:sizeRelH>
-                <wp14:sizeRelV relativeFrom="margin">
-                  <wp14:pctHeight>0</wp14:pctHeight>
-                </wp14:sizeRelV>
-              </wp:anchor>
-            </w:drawing>
-          </mc:Choice>
-          <mc:Fallback>
-            <w:pict>
-              <v:shapetype w14:anchorId="41815D93" id="_x0000_t47" coordsize="21600,21600" o:spt="47" adj="-8280,24300,-1800,4050" path="m@0@1l@2@3nfem,l21600,r,21600l,21600xe">
-                <v:stroke joinstyle="miter"/>
-                <v:formulas>
-                  <v:f eqn="val #0"/>
-                  <v:f eqn="val #1"/>
-                  <v:f eqn="val #2"/>
-                  <v:f eqn="val #3"/>
-                </v:formulas>
-                <v:path arrowok="t" o:extrusionok="f" gradientshapeok="t" o:connecttype="custom" o:connectlocs="@0,@1;10800,0;10800,21600;0,10800;21600,10800"/>
-                <v:handles>
-                  <v:h position="#0,#1"/>
-                  <v:h position="#2,#3"/>
-                </v:handles>
-                <o:callout v:ext="edit" type="oneSegment" on="t"/>
-              </v:shapetype>
-              <v:shape id="Callout: Line 1" o:spid="_x0000_s1026" type="#_x0000_t47" style="position:absolute;left:0;text-align:left;margin-left:404.3pt;margin-top:204.4pt;width:132.85pt;height:41.7pt;z-index:251681792;visibility:visible;mso-wrap-style:square;mso-width-percent:0;mso-height-percent:0;mso-wrap-distance-left:9pt;mso-wrap-distance-top:0;mso-wrap-distance-right:9pt;mso-wrap-distance-bottom:0;mso-position-horizontal:absolute;mso-position-horizontal-relative:margin;mso-position-vertical:absolute;mso-position-vertical-relative:text;mso-width-percent:0;mso-height-percent:0;mso-width-relative:margin;mso-height-relative:margin;v-text-anchor:middle" o:gfxdata="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" adj="-19065,-7209,464,20970" fillcolor="#77b64e [3033]" strokecolor="#70ad47 [3209]">
-                <v:fill color2="#6eaa46 [3177]" rotate="t" colors="0 #81b861;.5 #6fb242;1 #61a235" focus="100%" type="gradient">
-                  <o:fill v:ext="view" type="gradientUnscaled"/>
-                </v:fill>
-                <v:shadow on="t" color="black" opacity="41287f" offset="0,1.5pt"/>
-                <v:textbox>
-                  <w:txbxContent>
-                    <w:p>
-                      <w:pPr>
-                        <w:jc w:val="center"/>
-                        <w:rPr>
-                          <w:b/>
-                          <w:color w:val="000000" w:themeColor="text1"/>
-                          <w:sz w:val="40"/>
-                        </w:rPr>
-                      </w:pPr>
-                      <w:r>
-                        <w:rPr>
-                          <w:b/>
-                          <w:color w:val="000000" w:themeColor="text1"/>
-                          <w:sz w:val="24"/>
-                        </w:rPr>
-                        <w:t xml:space="preserve">Aim </w:t>
-                      </w:r>
-                      <w:r>
-                        <w:rPr>
-                          <w:b/>
-                          <w:color w:val="000000" w:themeColor="text1"/>
-                          <w:sz w:val="24"/>
-                        </w:rPr>
-                        <w:t>Hatch Arm</w:t>
-                      </w:r>
-                      <w:r>
-                        <w:rPr>
-                          <w:b/>
-                          <w:color w:val="000000" w:themeColor="text1"/>
-                          <w:sz w:val="24"/>
-                        </w:rPr>
-                        <w:t xml:space="preserve"> (U/D)</w:t>
-                      </w:r>
-                    </w:p>
-                  </w:txbxContent>
-                </v:textbox>
-                <w10:wrap anchorx="margin"/>
-              </v:shape>
-            </w:pict>
-          </mc:Fallback>
-        </mc:AlternateContent>
-      </w:r>
-      <w:r>
-        <w:rPr>
-          <w:noProof/>
-        </w:rPr>
-        <mc:AlternateContent>
-          <mc:Choice Requires="wps">
-            <w:drawing>
-              <wp:anchor distT="0" distB="0" distL="114300" distR="114300" simplePos="0" relativeHeight="251665408" behindDoc="0" locked="0" layoutInCell="1" allowOverlap="1" wp14:anchorId="7BB3ED85" wp14:editId="5ABFC316">
+              <wp:anchor distT="0" distB="0" distL="114300" distR="114300" simplePos="0" relativeHeight="251665408" behindDoc="0" locked="0" layoutInCell="1" allowOverlap="1" wp14:anchorId="7BB3ED85" wp14:editId="16BD001F">
                 <wp:simplePos x="0" y="0"/>
                 <wp:positionH relativeFrom="column">
                   <wp:posOffset>3090097</wp:posOffset>
@@ -259,7 +82,15 @@
                                 <w:color w:val="000000" w:themeColor="text1"/>
                                 <w:sz w:val="40"/>
                               </w:rPr>
-                              <w:t>Intake Cargo</w:t>
+                              <w:t xml:space="preserve">Pickup </w:t>
+                            </w:r>
+                            <w:r>
+                              <w:rPr>
+                                <w:b/>
+                                <w:color w:val="000000" w:themeColor="text1"/>
+                                <w:sz w:val="40"/>
+                              </w:rPr>
+                              <w:t>Cargo</w:t>
                             </w:r>
                           </w:p>
                         </w:txbxContent>
@@ -284,7 +115,22 @@
           </mc:Choice>
           <mc:Fallback>
             <w:pict>
-              <v:shape w14:anchorId="7BB3ED85" id="Callout: Line 7" o:spid="_x0000_s1027" type="#_x0000_t47" style="position:absolute;left:0;text-align:left;margin-left:243.3pt;margin-top:311.1pt;width:132.85pt;height:41.7pt;z-index:251665408;visibility:visible;mso-wrap-style:square;mso-width-percent:0;mso-height-percent:0;mso-wrap-distance-left:9pt;mso-wrap-distance-top:0;mso-wrap-distance-right:9pt;mso-wrap-distance-bottom:0;mso-position-horizontal:absolute;mso-position-horizontal-relative:text;mso-position-vertical:absolute;mso-position-vertical-relative:text;mso-width-percent:0;mso-height-percent:0;mso-width-relative:margin;mso-height-relative:margin;v-text-anchor:middle" o:gfxdata="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" adj="7950,48082,464,20970" fillcolor="#77b64e [3033]" strokecolor="#70ad47 [3209]">
+              <v:shapetype w14:anchorId="7BB3ED85" id="_x0000_t47" coordsize="21600,21600" o:spt="47" adj="-8280,24300,-1800,4050" path="m@0@1l@2@3nfem,l21600,r,21600l,21600xe">
+                <v:stroke joinstyle="miter"/>
+                <v:formulas>
+                  <v:f eqn="val #0"/>
+                  <v:f eqn="val #1"/>
+                  <v:f eqn="val #2"/>
+                  <v:f eqn="val #3"/>
+                </v:formulas>
+                <v:path arrowok="t" o:extrusionok="f" gradientshapeok="t" o:connecttype="custom" o:connectlocs="@0,@1;10800,0;10800,21600;0,10800;21600,10800"/>
+                <v:handles>
+                  <v:h position="#0,#1"/>
+                  <v:h position="#2,#3"/>
+                </v:handles>
+                <o:callout v:ext="edit" type="oneSegment" on="t"/>
+              </v:shapetype>
+              <v:shape id="Callout: Line 7" o:spid="_x0000_s1026" type="#_x0000_t47" style="position:absolute;left:0;text-align:left;margin-left:243.3pt;margin-top:311.1pt;width:132.85pt;height:41.7pt;z-index:251665408;visibility:visible;mso-wrap-style:square;mso-width-percent:0;mso-height-percent:0;mso-wrap-distance-left:9pt;mso-wrap-distance-top:0;mso-wrap-distance-right:9pt;mso-wrap-distance-bottom:0;mso-position-horizontal:absolute;mso-position-horizontal-relative:text;mso-position-vertical:absolute;mso-position-vertical-relative:text;mso-width-percent:0;mso-height-percent:0;mso-width-relative:margin;mso-height-relative:margin;v-text-anchor:middle" o:gfxdata="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" adj="7950,48082,464,20970" fillcolor="#77b64e [3033]" strokecolor="#70ad47 [3209]">
                 <v:fill color2="#6eaa46 [3177]" rotate="t" colors="0 #81b861;.5 #6fb242;1 #61a235" focus="100%" type="gradient">
                   <o:fill v:ext="view" type="gradientUnscaled"/>
                 </v:fill>
@@ -306,7 +152,15 @@
                           <w:color w:val="000000" w:themeColor="text1"/>
                           <w:sz w:val="40"/>
                         </w:rPr>
-                        <w:t>Intake Cargo</w:t>
+                        <w:t xml:space="preserve">Pickup </w:t>
+                      </w:r>
+                      <w:r>
+                        <w:rPr>
+                          <w:b/>
+                          <w:color w:val="000000" w:themeColor="text1"/>
+                          <w:sz w:val="40"/>
+                        </w:rPr>
+                        <w:t>Cargo</w:t>
                       </w:r>
                     </w:p>
                   </w:txbxContent>
@@ -391,7 +245,15 @@
                                 <w:color w:val="000000" w:themeColor="text1"/>
                                 <w:sz w:val="40"/>
                               </w:rPr>
-                              <w:t>Pickup Cargo</w:t>
+                              <w:t xml:space="preserve">Pickup </w:t>
+                            </w:r>
+                            <w:r>
+                              <w:rPr>
+                                <w:b/>
+                                <w:color w:val="000000" w:themeColor="text1"/>
+                                <w:sz w:val="40"/>
+                              </w:rPr>
+                              <w:t>Hatch</w:t>
                             </w:r>
                           </w:p>
                         </w:txbxContent>
@@ -416,7 +278,7 @@
           </mc:Choice>
           <mc:Fallback>
             <w:pict>
-              <v:shape w14:anchorId="7E182E8B" id="Callout: Line 6" o:spid="_x0000_s1028" type="#_x0000_t47" style="position:absolute;left:0;text-align:left;margin-left:98.65pt;margin-top:311.15pt;width:132.85pt;height:41.7pt;z-index:251663360;visibility:visible;mso-wrap-style:square;mso-width-percent:0;mso-height-percent:0;mso-wrap-distance-left:9pt;mso-wrap-distance-top:0;mso-wrap-distance-right:9pt;mso-wrap-distance-bottom:0;mso-position-horizontal:absolute;mso-position-horizontal-relative:text;mso-position-vertical:absolute;mso-position-vertical-relative:text;mso-width-percent:0;mso-height-percent:0;mso-width-relative:margin;mso-height-relative:margin;v-text-anchor:middle" o:gfxdata="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" adj="10979,47039,21666,20187" fillcolor="#77b64e [3033]" strokecolor="#70ad47 [3209]">
+              <v:shape w14:anchorId="7E182E8B" id="Callout: Line 6" o:spid="_x0000_s1027" type="#_x0000_t47" style="position:absolute;left:0;text-align:left;margin-left:98.65pt;margin-top:311.15pt;width:132.85pt;height:41.7pt;z-index:251663360;visibility:visible;mso-wrap-style:square;mso-width-percent:0;mso-height-percent:0;mso-wrap-distance-left:9pt;mso-wrap-distance-top:0;mso-wrap-distance-right:9pt;mso-wrap-distance-bottom:0;mso-position-horizontal:absolute;mso-position-horizontal-relative:text;mso-position-vertical:absolute;mso-position-vertical-relative:text;mso-width-percent:0;mso-height-percent:0;mso-width-relative:margin;mso-height-relative:margin;v-text-anchor:middle" o:gfxdata="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" adj="10979,47039,21666,20187" fillcolor="#77b64e [3033]" strokecolor="#70ad47 [3209]">
                 <v:fill color2="#6eaa46 [3177]" rotate="t" colors="0 #81b861;.5 #6fb242;1 #61a235" focus="100%" type="gradient">
                   <o:fill v:ext="view" type="gradientUnscaled"/>
                 </v:fill>
@@ -438,7 +300,15 @@
                           <w:color w:val="000000" w:themeColor="text1"/>
                           <w:sz w:val="40"/>
                         </w:rPr>
-                        <w:t>Pickup Cargo</w:t>
+                        <w:t xml:space="preserve">Pickup </w:t>
+                      </w:r>
+                      <w:r>
+                        <w:rPr>
+                          <w:b/>
+                          <w:color w:val="000000" w:themeColor="text1"/>
+                          <w:sz w:val="40"/>
+                        </w:rPr>
+                        <w:t>Hatch</w:t>
                       </w:r>
                     </w:p>
                   </w:txbxContent>
@@ -548,7 +418,7 @@
           </mc:Choice>
           <mc:Fallback>
             <w:pict>
-              <v:shape w14:anchorId="23360952" id="Callout: Line 8" o:spid="_x0000_s1029" type="#_x0000_t47" style="position:absolute;left:0;text-align:left;margin-left:-48.8pt;margin-top:359.9pt;width:132.85pt;height:41.7pt;z-index:251667456;visibility:visible;mso-wrap-style:square;mso-width-percent:0;mso-height-percent:0;mso-wrap-distance-left:9pt;mso-wrap-distance-top:0;mso-wrap-distance-right:9pt;mso-wrap-distance-bottom:0;mso-position-horizontal:absolute;mso-position-horizontal-relative:text;mso-position-vertical:absolute;mso-position-vertical-relative:text;mso-width-percent:0;mso-height-percent:0;mso-width-relative:margin;mso-height-relative:margin;v-text-anchor:middle" o:gfxdata="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" adj="29644,39736,464,20970" fillcolor="#77b64e [3033]" strokecolor="#70ad47 [3209]">
+              <v:shape w14:anchorId="23360952" id="Callout: Line 8" o:spid="_x0000_s1028" type="#_x0000_t47" style="position:absolute;left:0;text-align:left;margin-left:-48.8pt;margin-top:359.9pt;width:132.85pt;height:41.7pt;z-index:251667456;visibility:visible;mso-wrap-style:square;mso-width-percent:0;mso-height-percent:0;mso-wrap-distance-left:9pt;mso-wrap-distance-top:0;mso-wrap-distance-right:9pt;mso-wrap-distance-bottom:0;mso-position-horizontal:absolute;mso-position-horizontal-relative:text;mso-position-vertical:absolute;mso-position-vertical-relative:text;mso-width-percent:0;mso-height-percent:0;mso-width-relative:margin;mso-height-relative:margin;v-text-anchor:middle" o:gfxdata="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" adj="29644,39736,464,20970" fillcolor="#77b64e [3033]" strokecolor="#70ad47 [3209]">
                 <v:fill color2="#6eaa46 [3177]" rotate="t" colors="0 #81b861;.5 #6fb242;1 #61a235" focus="100%" type="gradient">
                   <o:fill v:ext="view" type="gradientUnscaled"/>
                 </v:fill>
@@ -688,7 +558,7 @@
           </mc:Choice>
           <mc:Fallback>
             <w:pict>
-              <v:shape w14:anchorId="460133D5" id="Callout: Line 9" o:spid="_x0000_s1030" type="#_x0000_t47" style="position:absolute;left:0;text-align:left;margin-left:374.55pt;margin-top:357.45pt;width:132.85pt;height:41.7pt;z-index:251669504;visibility:visible;mso-wrap-style:square;mso-width-percent:0;mso-height-percent:0;mso-wrap-distance-left:9pt;mso-wrap-distance-top:0;mso-wrap-distance-right:9pt;mso-wrap-distance-bottom:0;mso-position-horizontal:absolute;mso-position-horizontal-relative:text;mso-position-vertical:absolute;mso-position-vertical-relative:text;mso-width-percent:0;mso-height-percent:0;mso-width-relative:margin;mso-height-relative:margin;v-text-anchor:middle" o:gfxdata="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" adj="-7358,37650,464,20970" fillcolor="#77b64e [3033]" strokecolor="#70ad47 [3209]">
+              <v:shape w14:anchorId="460133D5" id="Callout: Line 9" o:spid="_x0000_s1029" type="#_x0000_t47" style="position:absolute;left:0;text-align:left;margin-left:374.55pt;margin-top:357.45pt;width:132.85pt;height:41.7pt;z-index:251669504;visibility:visible;mso-wrap-style:square;mso-width-percent:0;mso-height-percent:0;mso-wrap-distance-left:9pt;mso-wrap-distance-top:0;mso-wrap-distance-right:9pt;mso-wrap-distance-bottom:0;mso-position-horizontal:absolute;mso-position-horizontal-relative:text;mso-position-vertical:absolute;mso-position-vertical-relative:text;mso-width-percent:0;mso-height-percent:0;mso-width-relative:margin;mso-height-relative:margin;v-text-anchor:middle" o:gfxdata="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" adj="-7358,37650,464,20970" fillcolor="#77b64e [3033]" strokecolor="#70ad47 [3209]">
                 <v:fill color2="#6eaa46 [3177]" rotate="t" colors="0 #81b861;.5 #6fb242;1 #61a235" focus="100%" type="gradient">
                   <o:fill v:ext="view" type="gradientUnscaled"/>
                 </v:fill>
@@ -736,160 +606,7 @@
         <mc:AlternateContent>
           <mc:Choice Requires="wps">
             <w:drawing>
-              <wp:anchor distT="0" distB="0" distL="114300" distR="114300" simplePos="0" relativeHeight="251679744" behindDoc="0" locked="0" layoutInCell="1" allowOverlap="1" wp14:anchorId="050D5A2F" wp14:editId="00DF8D6F">
-                <wp:simplePos x="0" y="0"/>
-                <wp:positionH relativeFrom="margin">
-                  <wp:posOffset>-833561</wp:posOffset>
-                </wp:positionH>
-                <wp:positionV relativeFrom="paragraph">
-                  <wp:posOffset>1554204</wp:posOffset>
-                </wp:positionV>
-                <wp:extent cx="1687195" cy="529590"/>
-                <wp:effectExtent l="57150" t="38100" r="1551305" b="499110"/>
-                <wp:wrapNone/>
-                <wp:docPr id="14" name="Callout: Line 14"/>
-                <wp:cNvGraphicFramePr/>
-                <a:graphic xmlns:a="http://schemas.openxmlformats.org/drawingml/2006/main">
-                  <a:graphicData uri="http://schemas.microsoft.com/office/word/2010/wordprocessingShape">
-                    <wps:wsp>
-                      <wps:cNvSpPr/>
-                      <wps:spPr>
-                        <a:xfrm>
-                          <a:off x="0" y="0"/>
-                          <a:ext cx="1687195" cy="529590"/>
-                        </a:xfrm>
-                        <a:prstGeom prst="borderCallout1">
-                          <a:avLst>
-                            <a:gd name="adj1" fmla="val 97082"/>
-                            <a:gd name="adj2" fmla="val 2147"/>
-                            <a:gd name="adj3" fmla="val 171702"/>
-                            <a:gd name="adj4" fmla="val 185477"/>
-                          </a:avLst>
-                        </a:prstGeom>
-                        <a:ln>
-                          <a:solidFill>
-                            <a:schemeClr val="accent6"/>
-                          </a:solidFill>
-                        </a:ln>
-                      </wps:spPr>
-                      <wps:style>
-                        <a:lnRef idx="0">
-                          <a:schemeClr val="accent6"/>
-                        </a:lnRef>
-                        <a:fillRef idx="3">
-                          <a:schemeClr val="accent6"/>
-                        </a:fillRef>
-                        <a:effectRef idx="3">
-                          <a:schemeClr val="accent6"/>
-                        </a:effectRef>
-                        <a:fontRef idx="minor">
-                          <a:schemeClr val="lt1"/>
-                        </a:fontRef>
-                      </wps:style>
-                      <wps:txbx>
-                        <w:txbxContent>
-                          <w:p>
-                            <w:pPr>
-                              <w:jc w:val="center"/>
-                              <w:rPr>
-                                <w:b/>
-                                <w:color w:val="000000" w:themeColor="text1"/>
-                                <w:sz w:val="28"/>
-                              </w:rPr>
-                            </w:pPr>
-                            <w:r>
-                              <w:rPr>
-                                <w:b/>
-                                <w:color w:val="000000" w:themeColor="text1"/>
-                                <w:sz w:val="28"/>
-                              </w:rPr>
-                              <w:t>Lower/Raise Cargo Arm (U/D)</w:t>
-                            </w:r>
-                          </w:p>
-                          <w:p>
-                            <w:pPr>
-                              <w:jc w:val="center"/>
-                              <w:rPr>
-                                <w:b/>
-                                <w:color w:val="000000" w:themeColor="text1"/>
-                                <w:sz w:val="40"/>
-                              </w:rPr>
-                            </w:pPr>
-                          </w:p>
-                        </w:txbxContent>
-                      </wps:txbx>
-                      <wps:bodyPr rot="0" spcFirstLastPara="0" vertOverflow="overflow" horzOverflow="overflow" vert="horz" wrap="square" lIns="91440" tIns="45720" rIns="91440" bIns="45720" numCol="1" spcCol="0" rtlCol="0" fromWordArt="0" anchor="ctr" anchorCtr="0" forceAA="0" compatLnSpc="1">
-                        <a:prstTxWarp prst="textNoShape">
-                          <a:avLst/>
-                        </a:prstTxWarp>
-                        <a:noAutofit/>
-                      </wps:bodyPr>
-                    </wps:wsp>
-                  </a:graphicData>
-                </a:graphic>
-                <wp14:sizeRelH relativeFrom="margin">
-                  <wp14:pctWidth>0</wp14:pctWidth>
-                </wp14:sizeRelH>
-                <wp14:sizeRelV relativeFrom="margin">
-                  <wp14:pctHeight>0</wp14:pctHeight>
-                </wp14:sizeRelV>
-              </wp:anchor>
-            </w:drawing>
-          </mc:Choice>
-          <mc:Fallback>
-            <w:pict>
-              <v:shape w14:anchorId="050D5A2F" id="Callout: Line 14" o:spid="_x0000_s1031" type="#_x0000_t47" style="position:absolute;left:0;text-align:left;margin-left:-65.65pt;margin-top:122.4pt;width:132.85pt;height:41.7pt;z-index:251679744;visibility:visible;mso-wrap-style:square;mso-width-percent:0;mso-height-percent:0;mso-wrap-distance-left:9pt;mso-wrap-distance-top:0;mso-wrap-distance-right:9pt;mso-wrap-distance-bottom:0;mso-position-horizontal:absolute;mso-position-horizontal-relative:margin;mso-position-vertical:absolute;mso-position-vertical-relative:text;mso-width-percent:0;mso-height-percent:0;mso-width-relative:margin;mso-height-relative:margin;v-text-anchor:middle" o:gfxdata="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" adj="40063,37088,464,20970" fillcolor="#77b64e [3033]" strokecolor="#70ad47 [3209]">
-                <v:fill color2="#6eaa46 [3177]" rotate="t" colors="0 #81b861;.5 #6fb242;1 #61a235" focus="100%" type="gradient">
-                  <o:fill v:ext="view" type="gradientUnscaled"/>
-                </v:fill>
-                <v:shadow on="t" color="black" opacity="41287f" offset="0,1.5pt"/>
-                <v:textbox>
-                  <w:txbxContent>
-                    <w:p>
-                      <w:pPr>
-                        <w:jc w:val="center"/>
-                        <w:rPr>
-                          <w:b/>
-                          <w:color w:val="000000" w:themeColor="text1"/>
-                          <w:sz w:val="28"/>
-                        </w:rPr>
-                      </w:pPr>
-                      <w:r>
-                        <w:rPr>
-                          <w:b/>
-                          <w:color w:val="000000" w:themeColor="text1"/>
-                          <w:sz w:val="28"/>
-                        </w:rPr>
-                        <w:t>Lower/Raise Cargo Arm (U/D)</w:t>
-                      </w:r>
-                    </w:p>
-                    <w:p>
-                      <w:pPr>
-                        <w:jc w:val="center"/>
-                        <w:rPr>
-                          <w:b/>
-                          <w:color w:val="000000" w:themeColor="text1"/>
-                          <w:sz w:val="40"/>
-                        </w:rPr>
-                      </w:pPr>
-                    </w:p>
-                  </w:txbxContent>
-                </v:textbox>
-                <o:callout v:ext="edit" minusx="t" minusy="t"/>
-                <w10:wrap anchorx="margin"/>
-              </v:shape>
-            </w:pict>
-          </mc:Fallback>
-        </mc:AlternateContent>
-      </w:r>
-      <w:r>
-        <w:rPr>
-          <w:noProof/>
-        </w:rPr>
-        <mc:AlternateContent>
-          <mc:Choice Requires="wps">
-            <w:drawing>
-              <wp:anchor distT="0" distB="0" distL="114300" distR="114300" simplePos="0" relativeHeight="251677696" behindDoc="0" locked="0" layoutInCell="1" allowOverlap="1" wp14:anchorId="7494498D" wp14:editId="0D0245A8">
+              <wp:anchor distT="0" distB="0" distL="114300" distR="114300" simplePos="0" relativeHeight="251677696" behindDoc="0" locked="0" layoutInCell="1" allowOverlap="1" wp14:anchorId="7494498D" wp14:editId="69F61948">
                 <wp:simplePos x="0" y="0"/>
                 <wp:positionH relativeFrom="margin">
                   <wp:posOffset>5127914</wp:posOffset>
@@ -1005,7 +722,7 @@
           </mc:Choice>
           <mc:Fallback>
             <w:pict>
-              <v:shape w14:anchorId="7494498D" id="Callout: Line 13" o:spid="_x0000_s1032" type="#_x0000_t47" style="position:absolute;left:0;text-align:left;margin-left:403.75pt;margin-top:80.55pt;width:132.85pt;height:41.7pt;z-index:251677696;visibility:visible;mso-wrap-style:square;mso-width-percent:0;mso-height-percent:0;mso-wrap-distance-left:9pt;mso-wrap-distance-top:0;mso-wrap-distance-right:9pt;mso-wrap-distance-bottom:0;mso-position-horizontal:absolute;mso-position-horizontal-relative:margin;mso-position-vertical:absolute;mso-position-vertical-relative:text;mso-width-percent:0;mso-height-percent:0;mso-width-relative:margin;mso-height-relative:margin;v-text-anchor:middle" o:gfxdata="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" adj="-5803,24610,464,20970" fillcolor="#77b64e [3033]" strokecolor="#70ad47 [3209]">
+              <v:shape w14:anchorId="7494498D" id="Callout: Line 13" o:spid="_x0000_s1030" type="#_x0000_t47" style="position:absolute;left:0;text-align:left;margin-left:403.75pt;margin-top:80.55pt;width:132.85pt;height:41.7pt;z-index:251677696;visibility:visible;mso-wrap-style:square;mso-width-percent:0;mso-height-percent:0;mso-wrap-distance-left:9pt;mso-wrap-distance-top:0;mso-wrap-distance-right:9pt;mso-wrap-distance-bottom:0;mso-position-horizontal:absolute;mso-position-horizontal-relative:margin;mso-position-vertical:absolute;mso-position-vertical-relative:text;mso-width-percent:0;mso-height-percent:0;mso-width-relative:margin;mso-height-relative:margin;v-text-anchor:middle" o:gfxdata="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" adj="-5803,24610,464,20970" fillcolor="#77b64e [3033]" strokecolor="#70ad47 [3209]">
                 <v:fill color2="#6eaa46 [3177]" rotate="t" colors="0 #81b861;.5 #6fb242;1 #61a235" focus="100%" type="gradient">
                   <o:fill v:ext="view" type="gradientUnscaled"/>
                 </v:fill>
@@ -1201,7 +918,7 @@
           </mc:Choice>
           <mc:Fallback>
             <w:pict>
-              <v:shape w14:anchorId="7CBCA576" id="Callout: Line 12" o:spid="_x0000_s1033" type="#_x0000_t47" style="position:absolute;left:0;text-align:left;margin-left:407.8pt;margin-top:139.45pt;width:132.85pt;height:41.7pt;z-index:251675648;visibility:visible;mso-wrap-style:square;mso-width-percent:0;mso-height-percent:0;mso-wrap-distance-left:9pt;mso-wrap-distance-top:0;mso-wrap-distance-right:9pt;mso-wrap-distance-bottom:0;mso-position-horizontal:absolute;mso-position-horizontal-relative:margin;mso-position-vertical:absolute;mso-position-vertical-relative:text;mso-width-percent:0;mso-height-percent:0;mso-width-relative:margin;mso-height-relative:margin;v-text-anchor:middle" o:gfxdata="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" adj="-11615,7136,464,20970" fillcolor="#77b64e [3033]" strokecolor="#70ad47 [3209]">
+              <v:shape w14:anchorId="7CBCA576" id="Callout: Line 12" o:spid="_x0000_s1031" type="#_x0000_t47" style="position:absolute;left:0;text-align:left;margin-left:407.8pt;margin-top:139.45pt;width:132.85pt;height:41.7pt;z-index:251675648;visibility:visible;mso-wrap-style:square;mso-width-percent:0;mso-height-percent:0;mso-wrap-distance-left:9pt;mso-wrap-distance-top:0;mso-wrap-distance-right:9pt;mso-wrap-distance-bottom:0;mso-position-horizontal:absolute;mso-position-horizontal-relative:margin;mso-position-vertical:absolute;mso-position-vertical-relative:text;mso-width-percent:0;mso-height-percent:0;mso-width-relative:margin;mso-height-relative:margin;v-text-anchor:middle" o:gfxdata="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" adj="-11615,7136,464,20970" fillcolor="#77b64e [3033]" strokecolor="#70ad47 [3209]">
                 <v:fill color2="#6eaa46 [3177]" rotate="t" colors="0 #81b861;.5 #6fb242;1 #61a235" focus="100%" type="gradient">
                   <o:fill v:ext="view" type="gradientUnscaled"/>
                 </v:fill>
@@ -1385,7 +1102,7 @@
           </mc:Choice>
           <mc:Fallback>
             <w:pict>
-              <v:shape w14:anchorId="21FB63E5" id="Callout: Line 11" o:spid="_x0000_s1034" type="#_x0000_t47" style="position:absolute;left:0;text-align:left;margin-left:385pt;margin-top:20.6pt;width:132.85pt;height:41.7pt;z-index:251673600;visibility:visible;mso-wrap-style:square;mso-width-percent:0;mso-height-percent:0;mso-wrap-distance-left:9pt;mso-wrap-distance-top:0;mso-wrap-distance-right:9pt;mso-wrap-distance-bottom:0;mso-position-horizontal:absolute;mso-position-horizontal-relative:margin;mso-position-vertical:absolute;mso-position-vertical-relative:text;mso-width-percent:0;mso-height-percent:0;mso-width-relative:margin;mso-height-relative:margin;v-text-anchor:middle" o:gfxdata="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" adj="-7686,43387,464,20970" fillcolor="#77b64e [3033]" strokecolor="#70ad47 [3209]">
+              <v:shape w14:anchorId="21FB63E5" id="Callout: Line 11" o:spid="_x0000_s1032" type="#_x0000_t47" style="position:absolute;left:0;text-align:left;margin-left:385pt;margin-top:20.6pt;width:132.85pt;height:41.7pt;z-index:251673600;visibility:visible;mso-wrap-style:square;mso-width-percent:0;mso-height-percent:0;mso-wrap-distance-left:9pt;mso-wrap-distance-top:0;mso-wrap-distance-right:9pt;mso-wrap-distance-bottom:0;mso-position-horizontal:absolute;mso-position-horizontal-relative:margin;mso-position-vertical:absolute;mso-position-vertical-relative:text;mso-width-percent:0;mso-height-percent:0;mso-width-relative:margin;mso-height-relative:margin;v-text-anchor:middle" o:gfxdata="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" adj="-7686,43387,464,20970" fillcolor="#77b64e [3033]" strokecolor="#70ad47 [3209]">
                 <v:fill color2="#6eaa46 [3177]" rotate="t" colors="0 #81b861;.5 #6fb242;1 #61a235" focus="100%" type="gradient">
                   <o:fill v:ext="view" type="gradientUnscaled"/>
                 </v:fill>
@@ -1531,7 +1248,7 @@
           </mc:Choice>
           <mc:Fallback>
             <w:pict>
-              <v:shape w14:anchorId="55DAC9CB" id="Callout: Line 10" o:spid="_x0000_s1035" type="#_x0000_t47" style="position:absolute;left:0;text-align:left;margin-left:280.9pt;margin-top:-34.25pt;width:132.85pt;height:41.7pt;z-index:251671552;visibility:visible;mso-wrap-style:square;mso-width-percent:0;mso-height-percent:0;mso-wrap-distance-left:9pt;mso-wrap-distance-top:0;mso-wrap-distance-right:9pt;mso-wrap-distance-bottom:0;mso-position-horizontal:absolute;mso-position-horizontal-relative:margin;mso-position-vertical:absolute;mso-position-vertical-relative:text;mso-width-percent:0;mso-height-percent:0;mso-width-relative:margin;mso-height-relative:margin;v-text-anchor:middle" o:gfxdata="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" adj="-3183,84334,464,20970" fillcolor="#77b64e [3033]" strokecolor="#70ad47 [3209]">
+              <v:shape w14:anchorId="55DAC9CB" id="Callout: Line 10" o:spid="_x0000_s1033" type="#_x0000_t47" style="position:absolute;left:0;text-align:left;margin-left:280.9pt;margin-top:-34.25pt;width:132.85pt;height:41.7pt;z-index:251671552;visibility:visible;mso-wrap-style:square;mso-width-percent:0;mso-height-percent:0;mso-wrap-distance-left:9pt;mso-wrap-distance-top:0;mso-wrap-distance-right:9pt;mso-wrap-distance-bottom:0;mso-position-horizontal:absolute;mso-position-horizontal-relative:margin;mso-position-vertical:absolute;mso-position-vertical-relative:text;mso-width-percent:0;mso-height-percent:0;mso-width-relative:margin;mso-height-relative:margin;v-text-anchor:middle" o:gfxdata="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" adj="-3183,84334,464,20970" fillcolor="#77b64e [3033]" strokecolor="#70ad47 [3209]">
                 <v:fill color2="#6eaa46 [3177]" rotate="t" colors="0 #81b861;.5 #6fb242;1 #61a235" focus="100%" type="gradient">
                   <o:fill v:ext="view" type="gradientUnscaled"/>
                 </v:fill>
@@ -1664,7 +1381,7 @@
           </mc:Choice>
           <mc:Fallback>
             <w:pict>
-              <v:shape w14:anchorId="3A1F05B5" id="Callout: Line 5" o:spid="_x0000_s1036" type="#_x0000_t47" style="position:absolute;left:0;text-align:left;margin-left:133.9pt;margin-top:-29.75pt;width:132.85pt;height:41.7pt;z-index:251661312;visibility:visible;mso-wrap-style:square;mso-width-percent:0;mso-height-percent:0;mso-wrap-distance-left:9pt;mso-wrap-distance-top:0;mso-wrap-distance-right:9pt;mso-wrap-distance-bottom:0;mso-position-horizontal:absolute;mso-position-horizontal-relative:margin;mso-position-vertical:absolute;mso-position-vertical-relative:text;mso-width-percent:0;mso-height-percent:0;mso-width-relative:margin;mso-height-relative:margin;v-text-anchor:middle" o:gfxdata="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" adj="11389,79900,464,20970" fillcolor="#77b64e [3033]" strokecolor="#70ad47 [3209]">
+              <v:shape w14:anchorId="3A1F05B5" id="Callout: Line 5" o:spid="_x0000_s1034" type="#_x0000_t47" style="position:absolute;left:0;text-align:left;margin-left:133.9pt;margin-top:-29.75pt;width:132.85pt;height:41.7pt;z-index:251661312;visibility:visible;mso-wrap-style:square;mso-width-percent:0;mso-height-percent:0;mso-wrap-distance-left:9pt;mso-wrap-distance-top:0;mso-wrap-distance-right:9pt;mso-wrap-distance-bottom:0;mso-position-horizontal:absolute;mso-position-horizontal-relative:margin;mso-position-vertical:absolute;mso-position-vertical-relative:text;mso-width-percent:0;mso-height-percent:0;mso-width-relative:margin;mso-height-relative:margin;v-text-anchor:middle" o:gfxdata="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" adj="11389,79900,464,20970" fillcolor="#77b64e [3033]" strokecolor="#70ad47 [3209]">
                 <v:fill color2="#6eaa46 [3177]" rotate="t" colors="0 #81b861;.5 #6fb242;1 #61a235" focus="100%" type="gradient">
                   <o:fill v:ext="view" type="gradientUnscaled"/>
                 </v:fill>
@@ -1702,140 +1419,8 @@
         <w:rPr>
           <w:noProof/>
         </w:rPr>
-        <mc:AlternateContent>
-          <mc:Choice Requires="wps">
-            <w:drawing>
-              <wp:anchor distT="0" distB="0" distL="114300" distR="114300" simplePos="0" relativeHeight="251659264" behindDoc="0" locked="0" layoutInCell="1" allowOverlap="1" wp14:anchorId="53C5CA11" wp14:editId="0336DA55">
-                <wp:simplePos x="0" y="0"/>
-                <wp:positionH relativeFrom="column">
-                  <wp:posOffset>-160260</wp:posOffset>
-                </wp:positionH>
-                <wp:positionV relativeFrom="paragraph">
-                  <wp:posOffset>-153732</wp:posOffset>
-                </wp:positionV>
-                <wp:extent cx="1687195" cy="529590"/>
-                <wp:effectExtent l="57150" t="38100" r="255905" b="1356360"/>
-                <wp:wrapNone/>
-                <wp:docPr id="4" name="Callout: Line 4"/>
-                <wp:cNvGraphicFramePr/>
-                <a:graphic xmlns:a="http://schemas.openxmlformats.org/drawingml/2006/main">
-                  <a:graphicData uri="http://schemas.microsoft.com/office/word/2010/wordprocessingShape">
-                    <wps:wsp>
-                      <wps:cNvSpPr/>
-                      <wps:spPr>
-                        <a:xfrm>
-                          <a:off x="0" y="0"/>
-                          <a:ext cx="1687195" cy="529590"/>
-                        </a:xfrm>
-                        <a:prstGeom prst="borderCallout1">
-                          <a:avLst>
-                            <a:gd name="adj1" fmla="val 97082"/>
-                            <a:gd name="adj2" fmla="val 2147"/>
-                            <a:gd name="adj3" fmla="val 333685"/>
-                            <a:gd name="adj4" fmla="val 109574"/>
-                          </a:avLst>
-                        </a:prstGeom>
-                        <a:ln>
-                          <a:solidFill>
-                            <a:schemeClr val="accent6"/>
-                          </a:solidFill>
-                        </a:ln>
-                      </wps:spPr>
-                      <wps:style>
-                        <a:lnRef idx="0">
-                          <a:schemeClr val="accent6"/>
-                        </a:lnRef>
-                        <a:fillRef idx="3">
-                          <a:schemeClr val="accent6"/>
-                        </a:fillRef>
-                        <a:effectRef idx="3">
-                          <a:schemeClr val="accent6"/>
-                        </a:effectRef>
-                        <a:fontRef idx="minor">
-                          <a:schemeClr val="lt1"/>
-                        </a:fontRef>
-                      </wps:style>
-                      <wps:txbx>
-                        <w:txbxContent>
-                          <w:p>
-                            <w:pPr>
-                              <w:jc w:val="center"/>
-                              <w:rPr>
-                                <w:b/>
-                                <w:color w:val="000000" w:themeColor="text1"/>
-                                <w:sz w:val="40"/>
-                              </w:rPr>
-                            </w:pPr>
-                            <w:r>
-                              <w:rPr>
-                                <w:b/>
-                                <w:color w:val="000000" w:themeColor="text1"/>
-                                <w:sz w:val="24"/>
-                              </w:rPr>
-                              <w:t>Aim Cargo Wrist (U/D)</w:t>
-                            </w:r>
-                          </w:p>
-                        </w:txbxContent>
-                      </wps:txbx>
-                      <wps:bodyPr rot="0" spcFirstLastPara="0" vertOverflow="overflow" horzOverflow="overflow" vert="horz" wrap="square" lIns="91440" tIns="45720" rIns="91440" bIns="45720" numCol="1" spcCol="0" rtlCol="0" fromWordArt="0" anchor="ctr" anchorCtr="0" forceAA="0" compatLnSpc="1">
-                        <a:prstTxWarp prst="textNoShape">
-                          <a:avLst/>
-                        </a:prstTxWarp>
-                        <a:noAutofit/>
-                      </wps:bodyPr>
-                    </wps:wsp>
-                  </a:graphicData>
-                </a:graphic>
-                <wp14:sizeRelH relativeFrom="margin">
-                  <wp14:pctWidth>0</wp14:pctWidth>
-                </wp14:sizeRelH>
-                <wp14:sizeRelV relativeFrom="margin">
-                  <wp14:pctHeight>0</wp14:pctHeight>
-                </wp14:sizeRelV>
-              </wp:anchor>
-            </w:drawing>
-          </mc:Choice>
-          <mc:Fallback>
-            <w:pict>
-              <v:shape w14:anchorId="53C5CA11" id="Callout: Line 4" o:spid="_x0000_s1037" type="#_x0000_t47" style="position:absolute;left:0;text-align:left;margin-left:-12.6pt;margin-top:-12.1pt;width:132.85pt;height:41.7pt;z-index:251659264;visibility:visible;mso-wrap-style:square;mso-width-percent:0;mso-height-percent:0;mso-wrap-distance-left:9pt;mso-wrap-distance-top:0;mso-wrap-distance-right:9pt;mso-wrap-distance-bottom:0;mso-position-horizontal:absolute;mso-position-horizontal-relative:text;mso-position-vertical:absolute;mso-position-vertical-relative:text;mso-width-percent:0;mso-height-percent:0;mso-width-relative:margin;mso-height-relative:margin;v-text-anchor:middle" o:gfxdata="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" adj="23668,72076,464,20970" fillcolor="#77b64e [3033]" strokecolor="#70ad47 [3209]">
-                <v:fill color2="#6eaa46 [3177]" rotate="t" colors="0 #81b861;.5 #6fb242;1 #61a235" focus="100%" type="gradient">
-                  <o:fill v:ext="view" type="gradientUnscaled"/>
-                </v:fill>
-                <v:shadow on="t" color="black" opacity="41287f" offset="0,1.5pt"/>
-                <v:textbox>
-                  <w:txbxContent>
-                    <w:p>
-                      <w:pPr>
-                        <w:jc w:val="center"/>
-                        <w:rPr>
-                          <w:b/>
-                          <w:color w:val="000000" w:themeColor="text1"/>
-                          <w:sz w:val="40"/>
-                        </w:rPr>
-                      </w:pPr>
-                      <w:r>
-                        <w:rPr>
-                          <w:b/>
-                          <w:color w:val="000000" w:themeColor="text1"/>
-                          <w:sz w:val="24"/>
-                        </w:rPr>
-                        <w:t>Aim Cargo Wrist (U/D)</w:t>
-                      </w:r>
-                    </w:p>
-                  </w:txbxContent>
-                </v:textbox>
-                <o:callout v:ext="edit" minusx="t" minusy="t"/>
-              </v:shape>
-            </w:pict>
-          </mc:Fallback>
-        </mc:AlternateContent>
-      </w:r>
-      <w:r>
-        <w:rPr>
-          <w:noProof/>
-        </w:rPr>
         <w:drawing>
-          <wp:inline distT="0" distB="0" distL="0" distR="0" wp14:anchorId="460CEBCA" wp14:editId="3F696F75">
+          <wp:inline distT="0" distB="0" distL="0" distR="0" wp14:anchorId="460CEBCA" wp14:editId="03B7661E">
             <wp:extent cx="5793331" cy="4692441"/>
             <wp:effectExtent l="0" t="0" r="0" b="0"/>
             <wp:docPr id="3" name="Picture 3" descr="See the source image"/>
@@ -1947,8 +1532,6 @@
           </wp:inline>
         </w:drawing>
       </w:r>
-      <w:bookmarkStart w:id="0" w:name="_GoBack"/>
-      <w:bookmarkEnd w:id="0"/>
     </w:p>
     <w:sectPr>
       <w:pgSz w:w="12240" w:h="15840"/>

</xml_diff>

<commit_message>
Added manual control of hatchula, updated OI controls, changed cargo intake commands
</commit_message>
<xml_diff>
--- a/Manipulator Controller Mapping.docx
+++ b/Manipulator Controller Mapping.docx
@@ -6,8 +6,693 @@
       <w:pPr>
         <w:jc w:val="center"/>
       </w:pPr>
-      <w:bookmarkStart w:id="0" w:name="_GoBack"/>
-      <w:bookmarkEnd w:id="0"/>
+      <w:r>
+        <w:rPr>
+          <w:noProof/>
+        </w:rPr>
+        <mc:AlternateContent>
+          <mc:Choice Requires="wps">
+            <w:drawing>
+              <wp:anchor distT="0" distB="0" distL="114300" distR="114300" simplePos="0" relativeHeight="251683840" behindDoc="0" locked="0" layoutInCell="1" allowOverlap="1" wp14:anchorId="7C648727" wp14:editId="7C1A7426">
+                <wp:simplePos x="0" y="0"/>
+                <wp:positionH relativeFrom="page">
+                  <wp:align>left</wp:align>
+                </wp:positionH>
+                <wp:positionV relativeFrom="paragraph">
+                  <wp:posOffset>2158909</wp:posOffset>
+                </wp:positionV>
+                <wp:extent cx="1687195" cy="529590"/>
+                <wp:effectExtent l="57150" t="38100" r="1627505" b="118110"/>
+                <wp:wrapNone/>
+                <wp:docPr id="14" name="Callout: Line 14"/>
+                <wp:cNvGraphicFramePr/>
+                <a:graphic xmlns:a="http://schemas.openxmlformats.org/drawingml/2006/main">
+                  <a:graphicData uri="http://schemas.microsoft.com/office/word/2010/wordprocessingShape">
+                    <wps:wsp>
+                      <wps:cNvSpPr/>
+                      <wps:spPr>
+                        <a:xfrm>
+                          <a:off x="57150" y="3075214"/>
+                          <a:ext cx="1687195" cy="529590"/>
+                        </a:xfrm>
+                        <a:prstGeom prst="borderCallout1">
+                          <a:avLst>
+                            <a:gd name="adj1" fmla="val 97082"/>
+                            <a:gd name="adj2" fmla="val 2147"/>
+                            <a:gd name="adj3" fmla="val 101744"/>
+                            <a:gd name="adj4" fmla="val 190792"/>
+                          </a:avLst>
+                        </a:prstGeom>
+                        <a:ln>
+                          <a:solidFill>
+                            <a:schemeClr val="accent6"/>
+                          </a:solidFill>
+                        </a:ln>
+                      </wps:spPr>
+                      <wps:style>
+                        <a:lnRef idx="0">
+                          <a:schemeClr val="accent6"/>
+                        </a:lnRef>
+                        <a:fillRef idx="3">
+                          <a:schemeClr val="accent6"/>
+                        </a:fillRef>
+                        <a:effectRef idx="3">
+                          <a:schemeClr val="accent6"/>
+                        </a:effectRef>
+                        <a:fontRef idx="minor">
+                          <a:schemeClr val="lt1"/>
+                        </a:fontRef>
+                      </wps:style>
+                      <wps:txbx>
+                        <w:txbxContent>
+                          <w:p>
+                            <w:pPr>
+                              <w:jc w:val="center"/>
+                              <w:rPr>
+                                <w:b/>
+                                <w:color w:val="000000" w:themeColor="text1"/>
+                                <w:sz w:val="28"/>
+                              </w:rPr>
+                            </w:pPr>
+                            <w:r>
+                              <w:rPr>
+                                <w:b/>
+                                <w:color w:val="000000" w:themeColor="text1"/>
+                                <w:sz w:val="28"/>
+                              </w:rPr>
+                              <w:t>Disable Compressor</w:t>
+                            </w:r>
+                          </w:p>
+                        </w:txbxContent>
+                      </wps:txbx>
+                      <wps:bodyPr rot="0" spcFirstLastPara="0" vertOverflow="overflow" horzOverflow="overflow" vert="horz" wrap="square" lIns="91440" tIns="45720" rIns="91440" bIns="45720" numCol="1" spcCol="0" rtlCol="0" fromWordArt="0" anchor="ctr" anchorCtr="0" forceAA="0" compatLnSpc="1">
+                        <a:prstTxWarp prst="textNoShape">
+                          <a:avLst/>
+                        </a:prstTxWarp>
+                        <a:noAutofit/>
+                      </wps:bodyPr>
+                    </wps:wsp>
+                  </a:graphicData>
+                </a:graphic>
+                <wp14:sizeRelH relativeFrom="margin">
+                  <wp14:pctWidth>0</wp14:pctWidth>
+                </wp14:sizeRelH>
+                <wp14:sizeRelV relativeFrom="margin">
+                  <wp14:pctHeight>0</wp14:pctHeight>
+                </wp14:sizeRelV>
+              </wp:anchor>
+            </w:drawing>
+          </mc:Choice>
+          <mc:Fallback>
+            <w:pict>
+              <v:shapetype w14:anchorId="7C648727" id="_x0000_t47" coordsize="21600,21600" o:spt="47" adj="-8280,24300,-1800,4050" path="m@0@1l@2@3nfem,l21600,r,21600l,21600xe">
+                <v:stroke joinstyle="miter"/>
+                <v:formulas>
+                  <v:f eqn="val #0"/>
+                  <v:f eqn="val #1"/>
+                  <v:f eqn="val #2"/>
+                  <v:f eqn="val #3"/>
+                </v:formulas>
+                <v:path arrowok="t" o:extrusionok="f" gradientshapeok="t" o:connecttype="custom" o:connectlocs="@0,@1;10800,0;10800,21600;0,10800;21600,10800"/>
+                <v:handles>
+                  <v:h position="#0,#1"/>
+                  <v:h position="#2,#3"/>
+                </v:handles>
+                <o:callout v:ext="edit" type="oneSegment" on="t"/>
+              </v:shapetype>
+              <v:shape id="Callout: Line 14" o:spid="_x0000_s1026" type="#_x0000_t47" style="position:absolute;left:0;text-align:left;margin-left:0;margin-top:170pt;width:132.85pt;height:41.7pt;z-index:251683840;visibility:visible;mso-wrap-style:square;mso-width-percent:0;mso-height-percent:0;mso-wrap-distance-left:9pt;mso-wrap-distance-top:0;mso-wrap-distance-right:9pt;mso-wrap-distance-bottom:0;mso-position-horizontal:left;mso-position-horizontal-relative:page;mso-position-vertical:absolute;mso-position-vertical-relative:text;mso-width-percent:0;mso-height-percent:0;mso-width-relative:margin;mso-height-relative:margin;v-text-anchor:middle" o:gfxdata="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" adj="41211,21977,464,20970" fillcolor="#77b64e [3033]" strokecolor="#70ad47 [3209]">
+                <v:fill color2="#6eaa46 [3177]" rotate="t" colors="0 #81b861;.5 #6fb242;1 #61a235" focus="100%" type="gradient">
+                  <o:fill v:ext="view" type="gradientUnscaled"/>
+                </v:fill>
+                <v:shadow on="t" color="black" opacity="41287f" offset="0,1.5pt"/>
+                <v:textbox>
+                  <w:txbxContent>
+                    <w:p>
+                      <w:pPr>
+                        <w:jc w:val="center"/>
+                        <w:rPr>
+                          <w:b/>
+                          <w:color w:val="000000" w:themeColor="text1"/>
+                          <w:sz w:val="28"/>
+                        </w:rPr>
+                      </w:pPr>
+                      <w:r>
+                        <w:rPr>
+                          <w:b/>
+                          <w:color w:val="000000" w:themeColor="text1"/>
+                          <w:sz w:val="28"/>
+                        </w:rPr>
+                        <w:t>Disable Compressor</w:t>
+                      </w:r>
+                    </w:p>
+                  </w:txbxContent>
+                </v:textbox>
+                <o:callout v:ext="edit" minusx="t" minusy="t"/>
+                <w10:wrap anchorx="page"/>
+              </v:shape>
+            </w:pict>
+          </mc:Fallback>
+        </mc:AlternateContent>
+      </w:r>
+      <w:r>
+        <w:rPr>
+          <w:noProof/>
+        </w:rPr>
+        <mc:AlternateContent>
+          <mc:Choice Requires="wps">
+            <w:drawing>
+              <wp:anchor distT="0" distB="0" distL="114300" distR="114300" simplePos="0" relativeHeight="251679744" behindDoc="0" locked="0" layoutInCell="1" allowOverlap="1" wp14:anchorId="0BC0F852" wp14:editId="06D41834">
+                <wp:simplePos x="0" y="0"/>
+                <wp:positionH relativeFrom="page">
+                  <wp:align>left</wp:align>
+                </wp:positionH>
+                <wp:positionV relativeFrom="paragraph">
+                  <wp:posOffset>1528082</wp:posOffset>
+                </wp:positionV>
+                <wp:extent cx="1687195" cy="529590"/>
+                <wp:effectExtent l="57150" t="38100" r="1608455" b="232410"/>
+                <wp:wrapNone/>
+                <wp:docPr id="1" name="Callout: Line 1"/>
+                <wp:cNvGraphicFramePr/>
+                <a:graphic xmlns:a="http://schemas.openxmlformats.org/drawingml/2006/main">
+                  <a:graphicData uri="http://schemas.microsoft.com/office/word/2010/wordprocessingShape">
+                    <wps:wsp>
+                      <wps:cNvSpPr/>
+                      <wps:spPr>
+                        <a:xfrm>
+                          <a:off x="57150" y="2443843"/>
+                          <a:ext cx="1687195" cy="529590"/>
+                        </a:xfrm>
+                        <a:prstGeom prst="borderCallout1">
+                          <a:avLst>
+                            <a:gd name="adj1" fmla="val 97082"/>
+                            <a:gd name="adj2" fmla="val 2147"/>
+                            <a:gd name="adj3" fmla="val 122299"/>
+                            <a:gd name="adj4" fmla="val 188857"/>
+                          </a:avLst>
+                        </a:prstGeom>
+                        <a:ln>
+                          <a:solidFill>
+                            <a:schemeClr val="accent6"/>
+                          </a:solidFill>
+                        </a:ln>
+                      </wps:spPr>
+                      <wps:style>
+                        <a:lnRef idx="0">
+                          <a:schemeClr val="accent6"/>
+                        </a:lnRef>
+                        <a:fillRef idx="3">
+                          <a:schemeClr val="accent6"/>
+                        </a:fillRef>
+                        <a:effectRef idx="3">
+                          <a:schemeClr val="accent6"/>
+                        </a:effectRef>
+                        <a:fontRef idx="minor">
+                          <a:schemeClr val="lt1"/>
+                        </a:fontRef>
+                      </wps:style>
+                      <wps:txbx>
+                        <w:txbxContent>
+                          <w:p>
+                            <w:pPr>
+                              <w:jc w:val="center"/>
+                              <w:rPr>
+                                <w:b/>
+                                <w:color w:val="000000" w:themeColor="text1"/>
+                                <w:sz w:val="28"/>
+                              </w:rPr>
+                            </w:pPr>
+                            <w:r>
+                              <w:rPr>
+                                <w:b/>
+                                <w:color w:val="000000" w:themeColor="text1"/>
+                                <w:sz w:val="28"/>
+                              </w:rPr>
+                              <w:t>Enable Compressor</w:t>
+                            </w:r>
+                          </w:p>
+                        </w:txbxContent>
+                      </wps:txbx>
+                      <wps:bodyPr rot="0" spcFirstLastPara="0" vertOverflow="overflow" horzOverflow="overflow" vert="horz" wrap="square" lIns="91440" tIns="45720" rIns="91440" bIns="45720" numCol="1" spcCol="0" rtlCol="0" fromWordArt="0" anchor="ctr" anchorCtr="0" forceAA="0" compatLnSpc="1">
+                        <a:prstTxWarp prst="textNoShape">
+                          <a:avLst/>
+                        </a:prstTxWarp>
+                        <a:noAutofit/>
+                      </wps:bodyPr>
+                    </wps:wsp>
+                  </a:graphicData>
+                </a:graphic>
+                <wp14:sizeRelH relativeFrom="margin">
+                  <wp14:pctWidth>0</wp14:pctWidth>
+                </wp14:sizeRelH>
+                <wp14:sizeRelV relativeFrom="margin">
+                  <wp14:pctHeight>0</wp14:pctHeight>
+                </wp14:sizeRelV>
+              </wp:anchor>
+            </w:drawing>
+          </mc:Choice>
+          <mc:Fallback>
+            <w:pict>
+              <v:shape w14:anchorId="0BC0F852" id="Callout: Line 1" o:spid="_x0000_s1027" type="#_x0000_t47" style="position:absolute;left:0;text-align:left;margin-left:0;margin-top:120.3pt;width:132.85pt;height:41.7pt;z-index:251679744;visibility:visible;mso-wrap-style:square;mso-width-percent:0;mso-height-percent:0;mso-wrap-distance-left:9pt;mso-wrap-distance-top:0;mso-wrap-distance-right:9pt;mso-wrap-distance-bottom:0;mso-position-horizontal:left;mso-position-horizontal-relative:page;mso-position-vertical:absolute;mso-position-vertical-relative:text;mso-width-percent:0;mso-height-percent:0;mso-width-relative:margin;mso-height-relative:margin;v-text-anchor:middle" o:gfxdata="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" adj="40793,26417,464,20970" fillcolor="#77b64e [3033]" strokecolor="#70ad47 [3209]">
+                <v:fill color2="#6eaa46 [3177]" rotate="t" colors="0 #81b861;.5 #6fb242;1 #61a235" focus="100%" type="gradient">
+                  <o:fill v:ext="view" type="gradientUnscaled"/>
+                </v:fill>
+                <v:shadow on="t" color="black" opacity="41287f" offset="0,1.5pt"/>
+                <v:textbox>
+                  <w:txbxContent>
+                    <w:p>
+                      <w:pPr>
+                        <w:jc w:val="center"/>
+                        <w:rPr>
+                          <w:b/>
+                          <w:color w:val="000000" w:themeColor="text1"/>
+                          <w:sz w:val="28"/>
+                        </w:rPr>
+                      </w:pPr>
+                      <w:r>
+                        <w:rPr>
+                          <w:b/>
+                          <w:color w:val="000000" w:themeColor="text1"/>
+                          <w:sz w:val="28"/>
+                        </w:rPr>
+                        <w:t>Enable Compressor</w:t>
+                      </w:r>
+                    </w:p>
+                  </w:txbxContent>
+                </v:textbox>
+                <o:callout v:ext="edit" minusx="t" minusy="t"/>
+                <w10:wrap anchorx="page"/>
+              </v:shape>
+            </w:pict>
+          </mc:Fallback>
+        </mc:AlternateContent>
+      </w:r>
+      <w:r>
+        <w:rPr>
+          <w:noProof/>
+        </w:rPr>
+        <mc:AlternateContent>
+          <mc:Choice Requires="wps">
+            <w:drawing>
+              <wp:anchor distT="0" distB="0" distL="114300" distR="114300" simplePos="0" relativeHeight="251681792" behindDoc="0" locked="0" layoutInCell="1" allowOverlap="1" wp14:anchorId="79702420" wp14:editId="017FB774">
+                <wp:simplePos x="0" y="0"/>
+                <wp:positionH relativeFrom="page">
+                  <wp:align>right</wp:align>
+                </wp:positionH>
+                <wp:positionV relativeFrom="paragraph">
+                  <wp:posOffset>2443570</wp:posOffset>
+                </wp:positionV>
+                <wp:extent cx="1687195" cy="529590"/>
+                <wp:effectExtent l="1276350" t="742950" r="84455" b="99060"/>
+                <wp:wrapNone/>
+                <wp:docPr id="4" name="Callout: Line 4"/>
+                <wp:cNvGraphicFramePr/>
+                <a:graphic xmlns:a="http://schemas.openxmlformats.org/drawingml/2006/main">
+                  <a:graphicData uri="http://schemas.microsoft.com/office/word/2010/wordprocessingShape">
+                    <wps:wsp>
+                      <wps:cNvSpPr/>
+                      <wps:spPr>
+                        <a:xfrm>
+                          <a:off x="0" y="0"/>
+                          <a:ext cx="1687195" cy="529590"/>
+                        </a:xfrm>
+                        <a:prstGeom prst="borderCallout1">
+                          <a:avLst>
+                            <a:gd name="adj1" fmla="val 97082"/>
+                            <a:gd name="adj2" fmla="val 2147"/>
+                            <a:gd name="adj3" fmla="val -131404"/>
+                            <a:gd name="adj4" fmla="val -71517"/>
+                          </a:avLst>
+                        </a:prstGeom>
+                        <a:ln>
+                          <a:solidFill>
+                            <a:schemeClr val="accent6"/>
+                          </a:solidFill>
+                        </a:ln>
+                      </wps:spPr>
+                      <wps:style>
+                        <a:lnRef idx="0">
+                          <a:schemeClr val="accent6"/>
+                        </a:lnRef>
+                        <a:fillRef idx="3">
+                          <a:schemeClr val="accent6"/>
+                        </a:fillRef>
+                        <a:effectRef idx="3">
+                          <a:schemeClr val="accent6"/>
+                        </a:effectRef>
+                        <a:fontRef idx="minor">
+                          <a:schemeClr val="lt1"/>
+                        </a:fontRef>
+                      </wps:style>
+                      <wps:txbx>
+                        <w:txbxContent>
+                          <w:p>
+                            <w:pPr>
+                              <w:jc w:val="center"/>
+                              <w:rPr>
+                                <w:b/>
+                                <w:color w:val="000000" w:themeColor="text1"/>
+                                <w:sz w:val="28"/>
+                              </w:rPr>
+                            </w:pPr>
+                            <w:r>
+                              <w:rPr>
+                                <w:b/>
+                                <w:color w:val="000000" w:themeColor="text1"/>
+                                <w:sz w:val="28"/>
+                              </w:rPr>
+                              <w:t>Manua</w:t>
+                            </w:r>
+                            <w:r>
+                              <w:rPr>
+                                <w:b/>
+                                <w:color w:val="000000" w:themeColor="text1"/>
+                                <w:sz w:val="28"/>
+                              </w:rPr>
+                              <w:t>l</w:t>
+                            </w:r>
+                            <w:r>
+                              <w:rPr>
+                                <w:b/>
+                                <w:color w:val="000000" w:themeColor="text1"/>
+                                <w:sz w:val="28"/>
+                              </w:rPr>
+                              <w:t>l</w:t>
+                            </w:r>
+                            <w:r>
+                              <w:rPr>
+                                <w:b/>
+                                <w:color w:val="000000" w:themeColor="text1"/>
+                                <w:sz w:val="28"/>
+                              </w:rPr>
+                              <w:t>y</w:t>
+                            </w:r>
+                            <w:r>
+                              <w:rPr>
+                                <w:b/>
+                                <w:color w:val="000000" w:themeColor="text1"/>
+                                <w:sz w:val="28"/>
+                              </w:rPr>
+                              <w:t xml:space="preserve"> Lower Hatchula</w:t>
+                            </w:r>
+                          </w:p>
+                        </w:txbxContent>
+                      </wps:txbx>
+                      <wps:bodyPr rot="0" spcFirstLastPara="0" vertOverflow="overflow" horzOverflow="overflow" vert="horz" wrap="square" lIns="91440" tIns="45720" rIns="91440" bIns="45720" numCol="1" spcCol="0" rtlCol="0" fromWordArt="0" anchor="ctr" anchorCtr="0" forceAA="0" compatLnSpc="1">
+                        <a:prstTxWarp prst="textNoShape">
+                          <a:avLst/>
+                        </a:prstTxWarp>
+                        <a:noAutofit/>
+                      </wps:bodyPr>
+                    </wps:wsp>
+                  </a:graphicData>
+                </a:graphic>
+                <wp14:sizeRelH relativeFrom="margin">
+                  <wp14:pctWidth>0</wp14:pctWidth>
+                </wp14:sizeRelH>
+                <wp14:sizeRelV relativeFrom="margin">
+                  <wp14:pctHeight>0</wp14:pctHeight>
+                </wp14:sizeRelV>
+              </wp:anchor>
+            </w:drawing>
+          </mc:Choice>
+          <mc:Fallback>
+            <w:pict>
+              <v:shape w14:anchorId="79702420" id="Callout: Line 4" o:spid="_x0000_s1028" type="#_x0000_t47" style="position:absolute;left:0;text-align:left;margin-left:81.65pt;margin-top:192.4pt;width:132.85pt;height:41.7pt;z-index:251681792;visibility:visible;mso-wrap-style:square;mso-width-percent:0;mso-height-percent:0;mso-wrap-distance-left:9pt;mso-wrap-distance-top:0;mso-wrap-distance-right:9pt;mso-wrap-distance-bottom:0;mso-position-horizontal:right;mso-position-horizontal-relative:page;mso-position-vertical:absolute;mso-position-vertical-relative:text;mso-width-percent:0;mso-height-percent:0;mso-width-relative:margin;mso-height-relative:margin;v-text-anchor:middle" o:gfxdata="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" adj="-15448,-28383,464,20970" fillcolor="#77b64e [3033]" strokecolor="#70ad47 [3209]">
+                <v:fill color2="#6eaa46 [3177]" rotate="t" colors="0 #81b861;.5 #6fb242;1 #61a235" focus="100%" type="gradient">
+                  <o:fill v:ext="view" type="gradientUnscaled"/>
+                </v:fill>
+                <v:shadow on="t" color="black" opacity="41287f" offset="0,1.5pt"/>
+                <v:textbox>
+                  <w:txbxContent>
+                    <w:p>
+                      <w:pPr>
+                        <w:jc w:val="center"/>
+                        <w:rPr>
+                          <w:b/>
+                          <w:color w:val="000000" w:themeColor="text1"/>
+                          <w:sz w:val="28"/>
+                        </w:rPr>
+                      </w:pPr>
+                      <w:r>
+                        <w:rPr>
+                          <w:b/>
+                          <w:color w:val="000000" w:themeColor="text1"/>
+                          <w:sz w:val="28"/>
+                        </w:rPr>
+                        <w:t>Manua</w:t>
+                      </w:r>
+                      <w:r>
+                        <w:rPr>
+                          <w:b/>
+                          <w:color w:val="000000" w:themeColor="text1"/>
+                          <w:sz w:val="28"/>
+                        </w:rPr>
+                        <w:t>l</w:t>
+                      </w:r>
+                      <w:r>
+                        <w:rPr>
+                          <w:b/>
+                          <w:color w:val="000000" w:themeColor="text1"/>
+                          <w:sz w:val="28"/>
+                        </w:rPr>
+                        <w:t>l</w:t>
+                      </w:r>
+                      <w:r>
+                        <w:rPr>
+                          <w:b/>
+                          <w:color w:val="000000" w:themeColor="text1"/>
+                          <w:sz w:val="28"/>
+                        </w:rPr>
+                        <w:t>y</w:t>
+                      </w:r>
+                      <w:r>
+                        <w:rPr>
+                          <w:b/>
+                          <w:color w:val="000000" w:themeColor="text1"/>
+                          <w:sz w:val="28"/>
+                        </w:rPr>
+                        <w:t xml:space="preserve"> Lower Hatchula</w:t>
+                      </w:r>
+                    </w:p>
+                  </w:txbxContent>
+                </v:textbox>
+                <w10:wrap anchorx="page"/>
+              </v:shape>
+            </w:pict>
+          </mc:Fallback>
+        </mc:AlternateContent>
+      </w:r>
+      <w:r>
+        <w:rPr>
+          <w:noProof/>
+        </w:rPr>
+        <mc:AlternateContent>
+          <mc:Choice Requires="wps">
+            <w:drawing>
+              <wp:anchor distT="0" distB="0" distL="114300" distR="114300" simplePos="0" relativeHeight="251675648" behindDoc="0" locked="0" layoutInCell="1" allowOverlap="1" wp14:anchorId="7CBCA576" wp14:editId="7A524434">
+                <wp:simplePos x="0" y="0"/>
+                <wp:positionH relativeFrom="margin">
+                  <wp:posOffset>5108121</wp:posOffset>
+                </wp:positionH>
+                <wp:positionV relativeFrom="paragraph">
+                  <wp:posOffset>1736271</wp:posOffset>
+                </wp:positionV>
+                <wp:extent cx="1687195" cy="529590"/>
+                <wp:effectExtent l="876300" t="38100" r="84455" b="99060"/>
+                <wp:wrapNone/>
+                <wp:docPr id="12" name="Callout: Line 12"/>
+                <wp:cNvGraphicFramePr/>
+                <a:graphic xmlns:a="http://schemas.openxmlformats.org/drawingml/2006/main">
+                  <a:graphicData uri="http://schemas.microsoft.com/office/word/2010/wordprocessingShape">
+                    <wps:wsp>
+                      <wps:cNvSpPr/>
+                      <wps:spPr>
+                        <a:xfrm>
+                          <a:off x="0" y="0"/>
+                          <a:ext cx="1687195" cy="529590"/>
+                        </a:xfrm>
+                        <a:prstGeom prst="borderCallout1">
+                          <a:avLst>
+                            <a:gd name="adj1" fmla="val 97082"/>
+                            <a:gd name="adj2" fmla="val 2147"/>
+                            <a:gd name="adj3" fmla="val 46397"/>
+                            <a:gd name="adj4" fmla="val -48290"/>
+                          </a:avLst>
+                        </a:prstGeom>
+                        <a:ln>
+                          <a:solidFill>
+                            <a:schemeClr val="accent6"/>
+                          </a:solidFill>
+                        </a:ln>
+                      </wps:spPr>
+                      <wps:style>
+                        <a:lnRef idx="0">
+                          <a:schemeClr val="accent6"/>
+                        </a:lnRef>
+                        <a:fillRef idx="3">
+                          <a:schemeClr val="accent6"/>
+                        </a:fillRef>
+                        <a:effectRef idx="3">
+                          <a:schemeClr val="accent6"/>
+                        </a:effectRef>
+                        <a:fontRef idx="minor">
+                          <a:schemeClr val="lt1"/>
+                        </a:fontRef>
+                      </wps:style>
+                      <wps:txbx>
+                        <w:txbxContent>
+                          <w:p>
+                            <w:pPr>
+                              <w:jc w:val="center"/>
+                              <w:rPr>
+                                <w:b/>
+                                <w:color w:val="000000" w:themeColor="text1"/>
+                              </w:rPr>
+                            </w:pPr>
+                            <w:r>
+                              <w:rPr>
+                                <w:b/>
+                                <w:color w:val="000000" w:themeColor="text1"/>
+                              </w:rPr>
+                              <w:t>(when safety off)</w:t>
+                            </w:r>
+                            <w:r>
+                              <w:rPr>
+                                <w:b/>
+                                <w:color w:val="000000" w:themeColor="text1"/>
+                              </w:rPr>
+                              <w:br/>
+                            </w:r>
+                            <w:r>
+                              <w:rPr>
+                                <w:b/>
+                                <w:color w:val="000000" w:themeColor="text1"/>
+                                <w:sz w:val="32"/>
+                              </w:rPr>
+                              <w:t>Lift Robot</w:t>
+                            </w:r>
+                            <w:r>
+                              <w:rPr>
+                                <w:b/>
+                                <w:color w:val="000000" w:themeColor="text1"/>
+                                <w:sz w:val="32"/>
+                              </w:rPr>
+                              <w:t xml:space="preserve"> </w:t>
+                            </w:r>
+                            <w:r>
+                              <w:rPr>
+                                <w:b/>
+                                <w:color w:val="000000" w:themeColor="text1"/>
+                                <w:sz w:val="14"/>
+                              </w:rPr>
+                              <w:t>(Extend Piston)</w:t>
+                            </w:r>
+                          </w:p>
+                          <w:p>
+                            <w:pPr>
+                              <w:jc w:val="center"/>
+                              <w:rPr>
+                                <w:b/>
+                                <w:color w:val="000000" w:themeColor="text1"/>
+                                <w:sz w:val="36"/>
+                              </w:rPr>
+                            </w:pPr>
+                          </w:p>
+                        </w:txbxContent>
+                      </wps:txbx>
+                      <wps:bodyPr rot="0" spcFirstLastPara="0" vertOverflow="overflow" horzOverflow="overflow" vert="horz" wrap="square" lIns="91440" tIns="45720" rIns="91440" bIns="45720" numCol="1" spcCol="0" rtlCol="0" fromWordArt="0" anchor="ctr" anchorCtr="0" forceAA="0" compatLnSpc="1">
+                        <a:prstTxWarp prst="textNoShape">
+                          <a:avLst/>
+                        </a:prstTxWarp>
+                        <a:noAutofit/>
+                      </wps:bodyPr>
+                    </wps:wsp>
+                  </a:graphicData>
+                </a:graphic>
+                <wp14:sizeRelH relativeFrom="margin">
+                  <wp14:pctWidth>0</wp14:pctWidth>
+                </wp14:sizeRelH>
+                <wp14:sizeRelV relativeFrom="margin">
+                  <wp14:pctHeight>0</wp14:pctHeight>
+                </wp14:sizeRelV>
+              </wp:anchor>
+            </w:drawing>
+          </mc:Choice>
+          <mc:Fallback>
+            <w:pict>
+              <v:shape w14:anchorId="7CBCA576" id="Callout: Line 12" o:spid="_x0000_s1029" type="#_x0000_t47" style="position:absolute;left:0;text-align:left;margin-left:402.2pt;margin-top:136.7pt;width:132.85pt;height:41.7pt;z-index:251675648;visibility:visible;mso-wrap-style:square;mso-width-percent:0;mso-height-percent:0;mso-wrap-distance-left:9pt;mso-wrap-distance-top:0;mso-wrap-distance-right:9pt;mso-wrap-distance-bottom:0;mso-position-horizontal:absolute;mso-position-horizontal-relative:margin;mso-position-vertical:absolute;mso-position-vertical-relative:text;mso-width-percent:0;mso-height-percent:0;mso-width-relative:margin;mso-height-relative:margin;v-text-anchor:middle" o:gfxdata="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" adj="-10431,10022,464,20970" fillcolor="#77b64e [3033]" strokecolor="#70ad47 [3209]">
+                <v:fill color2="#6eaa46 [3177]" rotate="t" colors="0 #81b861;.5 #6fb242;1 #61a235" focus="100%" type="gradient">
+                  <o:fill v:ext="view" type="gradientUnscaled"/>
+                </v:fill>
+                <v:shadow on="t" color="black" opacity="41287f" offset="0,1.5pt"/>
+                <v:textbox>
+                  <w:txbxContent>
+                    <w:p>
+                      <w:pPr>
+                        <w:jc w:val="center"/>
+                        <w:rPr>
+                          <w:b/>
+                          <w:color w:val="000000" w:themeColor="text1"/>
+                        </w:rPr>
+                      </w:pPr>
+                      <w:r>
+                        <w:rPr>
+                          <w:b/>
+                          <w:color w:val="000000" w:themeColor="text1"/>
+                        </w:rPr>
+                        <w:t>(when safety off)</w:t>
+                      </w:r>
+                      <w:r>
+                        <w:rPr>
+                          <w:b/>
+                          <w:color w:val="000000" w:themeColor="text1"/>
+                        </w:rPr>
+                        <w:br/>
+                      </w:r>
+                      <w:r>
+                        <w:rPr>
+                          <w:b/>
+                          <w:color w:val="000000" w:themeColor="text1"/>
+                          <w:sz w:val="32"/>
+                        </w:rPr>
+                        <w:t>Lift Robot</w:t>
+                      </w:r>
+                      <w:r>
+                        <w:rPr>
+                          <w:b/>
+                          <w:color w:val="000000" w:themeColor="text1"/>
+                          <w:sz w:val="32"/>
+                        </w:rPr>
+                        <w:t xml:space="preserve"> </w:t>
+                      </w:r>
+                      <w:r>
+                        <w:rPr>
+                          <w:b/>
+                          <w:color w:val="000000" w:themeColor="text1"/>
+                          <w:sz w:val="14"/>
+                        </w:rPr>
+                        <w:t>(Extend Piston)</w:t>
+                      </w:r>
+                    </w:p>
+                    <w:p>
+                      <w:pPr>
+                        <w:jc w:val="center"/>
+                        <w:rPr>
+                          <w:b/>
+                          <w:color w:val="000000" w:themeColor="text1"/>
+                          <w:sz w:val="36"/>
+                        </w:rPr>
+                      </w:pPr>
+                    </w:p>
+                  </w:txbxContent>
+                </v:textbox>
+                <w10:wrap anchorx="margin"/>
+              </v:shape>
+            </w:pict>
+          </mc:Fallback>
+        </mc:AlternateContent>
+      </w:r>
       <w:r>
         <w:rPr>
           <w:noProof/>
@@ -115,22 +800,7 @@
           </mc:Choice>
           <mc:Fallback>
             <w:pict>
-              <v:shapetype w14:anchorId="7BB3ED85" id="_x0000_t47" coordsize="21600,21600" o:spt="47" adj="-8280,24300,-1800,4050" path="m@0@1l@2@3nfem,l21600,r,21600l,21600xe">
-                <v:stroke joinstyle="miter"/>
-                <v:formulas>
-                  <v:f eqn="val #0"/>
-                  <v:f eqn="val #1"/>
-                  <v:f eqn="val #2"/>
-                  <v:f eqn="val #3"/>
-                </v:formulas>
-                <v:path arrowok="t" o:extrusionok="f" gradientshapeok="t" o:connecttype="custom" o:connectlocs="@0,@1;10800,0;10800,21600;0,10800;21600,10800"/>
-                <v:handles>
-                  <v:h position="#0,#1"/>
-                  <v:h position="#2,#3"/>
-                </v:handles>
-                <o:callout v:ext="edit" type="oneSegment" on="t"/>
-              </v:shapetype>
-              <v:shape id="Callout: Line 7" o:spid="_x0000_s1026" type="#_x0000_t47" style="position:absolute;left:0;text-align:left;margin-left:243.3pt;margin-top:311.1pt;width:132.85pt;height:41.7pt;z-index:251665408;visibility:visible;mso-wrap-style:square;mso-width-percent:0;mso-height-percent:0;mso-wrap-distance-left:9pt;mso-wrap-distance-top:0;mso-wrap-distance-right:9pt;mso-wrap-distance-bottom:0;mso-position-horizontal:absolute;mso-position-horizontal-relative:text;mso-position-vertical:absolute;mso-position-vertical-relative:text;mso-width-percent:0;mso-height-percent:0;mso-width-relative:margin;mso-height-relative:margin;v-text-anchor:middle" o:gfxdata="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" adj="7950,48082,464,20970" fillcolor="#77b64e [3033]" strokecolor="#70ad47 [3209]">
+              <v:shape w14:anchorId="7BB3ED85" id="Callout: Line 7" o:spid="_x0000_s1030" type="#_x0000_t47" style="position:absolute;left:0;text-align:left;margin-left:243.3pt;margin-top:311.1pt;width:132.85pt;height:41.7pt;z-index:251665408;visibility:visible;mso-wrap-style:square;mso-width-percent:0;mso-height-percent:0;mso-wrap-distance-left:9pt;mso-wrap-distance-top:0;mso-wrap-distance-right:9pt;mso-wrap-distance-bottom:0;mso-position-horizontal:absolute;mso-position-horizontal-relative:text;mso-position-vertical:absolute;mso-position-vertical-relative:text;mso-width-percent:0;mso-height-percent:0;mso-width-relative:margin;mso-height-relative:margin;v-text-anchor:middle" o:gfxdata="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" adj="7950,48082,464,20970" fillcolor="#77b64e [3033]" strokecolor="#70ad47 [3209]">
                 <v:fill color2="#6eaa46 [3177]" rotate="t" colors="0 #81b861;.5 #6fb242;1 #61a235" focus="100%" type="gradient">
                   <o:fill v:ext="view" type="gradientUnscaled"/>
                 </v:fill>
@@ -178,7 +848,7 @@
         <mc:AlternateContent>
           <mc:Choice Requires="wps">
             <w:drawing>
-              <wp:anchor distT="0" distB="0" distL="114300" distR="114300" simplePos="0" relativeHeight="251663360" behindDoc="0" locked="0" layoutInCell="1" allowOverlap="1" wp14:anchorId="7E182E8B" wp14:editId="3D48B437">
+              <wp:anchor distT="0" distB="0" distL="114300" distR="114300" simplePos="0" relativeHeight="251663360" behindDoc="0" locked="0" layoutInCell="1" allowOverlap="1" wp14:anchorId="7E182E8B" wp14:editId="65086435">
                 <wp:simplePos x="0" y="0"/>
                 <wp:positionH relativeFrom="column">
                   <wp:posOffset>1252904</wp:posOffset>
@@ -278,7 +948,7 @@
           </mc:Choice>
           <mc:Fallback>
             <w:pict>
-              <v:shape w14:anchorId="7E182E8B" id="Callout: Line 6" o:spid="_x0000_s1027" type="#_x0000_t47" style="position:absolute;left:0;text-align:left;margin-left:98.65pt;margin-top:311.15pt;width:132.85pt;height:41.7pt;z-index:251663360;visibility:visible;mso-wrap-style:square;mso-width-percent:0;mso-height-percent:0;mso-wrap-distance-left:9pt;mso-wrap-distance-top:0;mso-wrap-distance-right:9pt;mso-wrap-distance-bottom:0;mso-position-horizontal:absolute;mso-position-horizontal-relative:text;mso-position-vertical:absolute;mso-position-vertical-relative:text;mso-width-percent:0;mso-height-percent:0;mso-width-relative:margin;mso-height-relative:margin;v-text-anchor:middle" o:gfxdata="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" adj="10979,47039,21666,20187" fillcolor="#77b64e [3033]" strokecolor="#70ad47 [3209]">
+              <v:shape w14:anchorId="7E182E8B" id="Callout: Line 6" o:spid="_x0000_s1031" type="#_x0000_t47" style="position:absolute;left:0;text-align:left;margin-left:98.65pt;margin-top:311.15pt;width:132.85pt;height:41.7pt;z-index:251663360;visibility:visible;mso-wrap-style:square;mso-width-percent:0;mso-height-percent:0;mso-wrap-distance-left:9pt;mso-wrap-distance-top:0;mso-wrap-distance-right:9pt;mso-wrap-distance-bottom:0;mso-position-horizontal:absolute;mso-position-horizontal-relative:text;mso-position-vertical:absolute;mso-position-vertical-relative:text;mso-width-percent:0;mso-height-percent:0;mso-width-relative:margin;mso-height-relative:margin;v-text-anchor:middle" o:gfxdata="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" adj="10979,47039,21666,20187" fillcolor="#77b64e [3033]" strokecolor="#70ad47 [3209]">
                 <v:fill color2="#6eaa46 [3177]" rotate="t" colors="0 #81b861;.5 #6fb242;1 #61a235" focus="100%" type="gradient">
                   <o:fill v:ext="view" type="gradientUnscaled"/>
                 </v:fill>
@@ -418,7 +1088,7 @@
           </mc:Choice>
           <mc:Fallback>
             <w:pict>
-              <v:shape w14:anchorId="23360952" id="Callout: Line 8" o:spid="_x0000_s1028" type="#_x0000_t47" style="position:absolute;left:0;text-align:left;margin-left:-48.8pt;margin-top:359.9pt;width:132.85pt;height:41.7pt;z-index:251667456;visibility:visible;mso-wrap-style:square;mso-width-percent:0;mso-height-percent:0;mso-wrap-distance-left:9pt;mso-wrap-distance-top:0;mso-wrap-distance-right:9pt;mso-wrap-distance-bottom:0;mso-position-horizontal:absolute;mso-position-horizontal-relative:text;mso-position-vertical:absolute;mso-position-vertical-relative:text;mso-width-percent:0;mso-height-percent:0;mso-width-relative:margin;mso-height-relative:margin;v-text-anchor:middle" o:gfxdata="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" adj="29644,39736,464,20970" fillcolor="#77b64e [3033]" strokecolor="#70ad47 [3209]">
+              <v:shape w14:anchorId="23360952" id="Callout: Line 8" o:spid="_x0000_s1032" type="#_x0000_t47" style="position:absolute;left:0;text-align:left;margin-left:-48.8pt;margin-top:359.9pt;width:132.85pt;height:41.7pt;z-index:251667456;visibility:visible;mso-wrap-style:square;mso-width-percent:0;mso-height-percent:0;mso-wrap-distance-left:9pt;mso-wrap-distance-top:0;mso-wrap-distance-right:9pt;mso-wrap-distance-bottom:0;mso-position-horizontal:absolute;mso-position-horizontal-relative:text;mso-position-vertical:absolute;mso-position-vertical-relative:text;mso-width-percent:0;mso-height-percent:0;mso-width-relative:margin;mso-height-relative:margin;v-text-anchor:middle" o:gfxdata="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" adj="29644,39736,464,20970" fillcolor="#77b64e [3033]" strokecolor="#70ad47 [3209]">
                 <v:fill color2="#6eaa46 [3177]" rotate="t" colors="0 #81b861;.5 #6fb242;1 #61a235" focus="100%" type="gradient">
                   <o:fill v:ext="view" type="gradientUnscaled"/>
                 </v:fill>
@@ -558,7 +1228,7 @@
           </mc:Choice>
           <mc:Fallback>
             <w:pict>
-              <v:shape w14:anchorId="460133D5" id="Callout: Line 9" o:spid="_x0000_s1029" type="#_x0000_t47" style="position:absolute;left:0;text-align:left;margin-left:374.55pt;margin-top:357.45pt;width:132.85pt;height:41.7pt;z-index:251669504;visibility:visible;mso-wrap-style:square;mso-width-percent:0;mso-height-percent:0;mso-wrap-distance-left:9pt;mso-wrap-distance-top:0;mso-wrap-distance-right:9pt;mso-wrap-distance-bottom:0;mso-position-horizontal:absolute;mso-position-horizontal-relative:text;mso-position-vertical:absolute;mso-position-vertical-relative:text;mso-width-percent:0;mso-height-percent:0;mso-width-relative:margin;mso-height-relative:margin;v-text-anchor:middle" o:gfxdata="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" adj="-7358,37650,464,20970" fillcolor="#77b64e [3033]" strokecolor="#70ad47 [3209]">
+              <v:shape w14:anchorId="460133D5" id="Callout: Line 9" o:spid="_x0000_s1033" type="#_x0000_t47" style="position:absolute;left:0;text-align:left;margin-left:374.55pt;margin-top:357.45pt;width:132.85pt;height:41.7pt;z-index:251669504;visibility:visible;mso-wrap-style:square;mso-width-percent:0;mso-height-percent:0;mso-wrap-distance-left:9pt;mso-wrap-distance-top:0;mso-wrap-distance-right:9pt;mso-wrap-distance-bottom:0;mso-position-horizontal:absolute;mso-position-horizontal-relative:text;mso-position-vertical:absolute;mso-position-vertical-relative:text;mso-width-percent:0;mso-height-percent:0;mso-width-relative:margin;mso-height-relative:margin;v-text-anchor:middle" o:gfxdata="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" adj="-7358,37650,464,20970" fillcolor="#77b64e [3033]" strokecolor="#70ad47 [3209]">
                 <v:fill color2="#6eaa46 [3177]" rotate="t" colors="0 #81b861;.5 #6fb242;1 #61a235" focus="100%" type="gradient">
                   <o:fill v:ext="view" type="gradientUnscaled"/>
                 </v:fill>
@@ -606,7 +1276,7 @@
         <mc:AlternateContent>
           <mc:Choice Requires="wps">
             <w:drawing>
-              <wp:anchor distT="0" distB="0" distL="114300" distR="114300" simplePos="0" relativeHeight="251677696" behindDoc="0" locked="0" layoutInCell="1" allowOverlap="1" wp14:anchorId="7494498D" wp14:editId="69F61948">
+              <wp:anchor distT="0" distB="0" distL="114300" distR="114300" simplePos="0" relativeHeight="251677696" behindDoc="0" locked="0" layoutInCell="1" allowOverlap="1" wp14:anchorId="7494498D" wp14:editId="30DECA66">
                 <wp:simplePos x="0" y="0"/>
                 <wp:positionH relativeFrom="margin">
                   <wp:posOffset>5127914</wp:posOffset>
@@ -722,7 +1392,7 @@
           </mc:Choice>
           <mc:Fallback>
             <w:pict>
-              <v:shape w14:anchorId="7494498D" id="Callout: Line 13" o:spid="_x0000_s1030" type="#_x0000_t47" style="position:absolute;left:0;text-align:left;margin-left:403.75pt;margin-top:80.55pt;width:132.85pt;height:41.7pt;z-index:251677696;visibility:visible;mso-wrap-style:square;mso-width-percent:0;mso-height-percent:0;mso-wrap-distance-left:9pt;mso-wrap-distance-top:0;mso-wrap-distance-right:9pt;mso-wrap-distance-bottom:0;mso-position-horizontal:absolute;mso-position-horizontal-relative:margin;mso-position-vertical:absolute;mso-position-vertical-relative:text;mso-width-percent:0;mso-height-percent:0;mso-width-relative:margin;mso-height-relative:margin;v-text-anchor:middle" o:gfxdata="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" adj="-5803,24610,464,20970" fillcolor="#77b64e [3033]" strokecolor="#70ad47 [3209]">
+              <v:shape w14:anchorId="7494498D" id="Callout: Line 13" o:spid="_x0000_s1034" type="#_x0000_t47" style="position:absolute;left:0;text-align:left;margin-left:403.75pt;margin-top:80.55pt;width:132.85pt;height:41.7pt;z-index:251677696;visibility:visible;mso-wrap-style:square;mso-width-percent:0;mso-height-percent:0;mso-wrap-distance-left:9pt;mso-wrap-distance-top:0;mso-wrap-distance-right:9pt;mso-wrap-distance-bottom:0;mso-position-horizontal:absolute;mso-position-horizontal-relative:margin;mso-position-vertical:absolute;mso-position-vertical-relative:text;mso-width-percent:0;mso-height-percent:0;mso-width-relative:margin;mso-height-relative:margin;v-text-anchor:middle" o:gfxdata="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" adj="-5803,24610,464,20970" fillcolor="#77b64e [3033]" strokecolor="#70ad47 [3209]">
                 <v:fill color2="#6eaa46 [3177]" rotate="t" colors="0 #81b861;.5 #6fb242;1 #61a235" focus="100%" type="gradient">
                   <o:fill v:ext="view" type="gradientUnscaled"/>
                 </v:fill>
@@ -774,216 +1444,6 @@
                   </w:txbxContent>
                 </v:textbox>
                 <o:callout v:ext="edit" minusy="t"/>
-                <w10:wrap anchorx="margin"/>
-              </v:shape>
-            </w:pict>
-          </mc:Fallback>
-        </mc:AlternateContent>
-      </w:r>
-      <w:r>
-        <w:rPr>
-          <w:noProof/>
-        </w:rPr>
-        <mc:AlternateContent>
-          <mc:Choice Requires="wps">
-            <w:drawing>
-              <wp:anchor distT="0" distB="0" distL="114300" distR="114300" simplePos="0" relativeHeight="251675648" behindDoc="0" locked="0" layoutInCell="1" allowOverlap="1" wp14:anchorId="7CBCA576" wp14:editId="7468D657">
-                <wp:simplePos x="0" y="0"/>
-                <wp:positionH relativeFrom="margin">
-                  <wp:posOffset>5179202</wp:posOffset>
-                </wp:positionH>
-                <wp:positionV relativeFrom="paragraph">
-                  <wp:posOffset>1770984</wp:posOffset>
-                </wp:positionV>
-                <wp:extent cx="1687195" cy="529590"/>
-                <wp:effectExtent l="971550" t="38100" r="84455" b="99060"/>
-                <wp:wrapNone/>
-                <wp:docPr id="12" name="Callout: Line 12"/>
-                <wp:cNvGraphicFramePr/>
-                <a:graphic xmlns:a="http://schemas.openxmlformats.org/drawingml/2006/main">
-                  <a:graphicData uri="http://schemas.microsoft.com/office/word/2010/wordprocessingShape">
-                    <wps:wsp>
-                      <wps:cNvSpPr/>
-                      <wps:spPr>
-                        <a:xfrm>
-                          <a:off x="0" y="0"/>
-                          <a:ext cx="1687195" cy="529590"/>
-                        </a:xfrm>
-                        <a:prstGeom prst="borderCallout1">
-                          <a:avLst>
-                            <a:gd name="adj1" fmla="val 97082"/>
-                            <a:gd name="adj2" fmla="val 2147"/>
-                            <a:gd name="adj3" fmla="val 33036"/>
-                            <a:gd name="adj4" fmla="val -53774"/>
-                          </a:avLst>
-                        </a:prstGeom>
-                        <a:ln>
-                          <a:solidFill>
-                            <a:schemeClr val="accent6"/>
-                          </a:solidFill>
-                        </a:ln>
-                      </wps:spPr>
-                      <wps:style>
-                        <a:lnRef idx="0">
-                          <a:schemeClr val="accent6"/>
-                        </a:lnRef>
-                        <a:fillRef idx="3">
-                          <a:schemeClr val="accent6"/>
-                        </a:fillRef>
-                        <a:effectRef idx="3">
-                          <a:schemeClr val="accent6"/>
-                        </a:effectRef>
-                        <a:fontRef idx="minor">
-                          <a:schemeClr val="lt1"/>
-                        </a:fontRef>
-                      </wps:style>
-                      <wps:txbx>
-                        <w:txbxContent>
-                          <w:p>
-                            <w:pPr>
-                              <w:jc w:val="center"/>
-                              <w:rPr>
-                                <w:b/>
-                                <w:color w:val="000000" w:themeColor="text1"/>
-                              </w:rPr>
-                            </w:pPr>
-                            <w:r>
-                              <w:rPr>
-                                <w:b/>
-                                <w:color w:val="000000" w:themeColor="text1"/>
-                              </w:rPr>
-                              <w:t>(when safety off)</w:t>
-                            </w:r>
-                            <w:r>
-                              <w:rPr>
-                                <w:b/>
-                                <w:color w:val="000000" w:themeColor="text1"/>
-                              </w:rPr>
-                              <w:br/>
-                            </w:r>
-                            <w:r>
-                              <w:rPr>
-                                <w:b/>
-                                <w:color w:val="000000" w:themeColor="text1"/>
-                                <w:sz w:val="32"/>
-                              </w:rPr>
-                              <w:t>Lift Robot</w:t>
-                            </w:r>
-                            <w:r>
-                              <w:rPr>
-                                <w:b/>
-                                <w:color w:val="000000" w:themeColor="text1"/>
-                                <w:sz w:val="32"/>
-                              </w:rPr>
-                              <w:t xml:space="preserve"> </w:t>
-                            </w:r>
-                            <w:r>
-                              <w:rPr>
-                                <w:b/>
-                                <w:color w:val="000000" w:themeColor="text1"/>
-                                <w:sz w:val="14"/>
-                              </w:rPr>
-                              <w:t>(Extend Piston)</w:t>
-                            </w:r>
-                          </w:p>
-                          <w:p>
-                            <w:pPr>
-                              <w:jc w:val="center"/>
-                              <w:rPr>
-                                <w:b/>
-                                <w:color w:val="000000" w:themeColor="text1"/>
-                                <w:sz w:val="36"/>
-                              </w:rPr>
-                            </w:pPr>
-                          </w:p>
-                        </w:txbxContent>
-                      </wps:txbx>
-                      <wps:bodyPr rot="0" spcFirstLastPara="0" vertOverflow="overflow" horzOverflow="overflow" vert="horz" wrap="square" lIns="91440" tIns="45720" rIns="91440" bIns="45720" numCol="1" spcCol="0" rtlCol="0" fromWordArt="0" anchor="ctr" anchorCtr="0" forceAA="0" compatLnSpc="1">
-                        <a:prstTxWarp prst="textNoShape">
-                          <a:avLst/>
-                        </a:prstTxWarp>
-                        <a:noAutofit/>
-                      </wps:bodyPr>
-                    </wps:wsp>
-                  </a:graphicData>
-                </a:graphic>
-                <wp14:sizeRelH relativeFrom="margin">
-                  <wp14:pctWidth>0</wp14:pctWidth>
-                </wp14:sizeRelH>
-                <wp14:sizeRelV relativeFrom="margin">
-                  <wp14:pctHeight>0</wp14:pctHeight>
-                </wp14:sizeRelV>
-              </wp:anchor>
-            </w:drawing>
-          </mc:Choice>
-          <mc:Fallback>
-            <w:pict>
-              <v:shape w14:anchorId="7CBCA576" id="Callout: Line 12" o:spid="_x0000_s1031" type="#_x0000_t47" style="position:absolute;left:0;text-align:left;margin-left:407.8pt;margin-top:139.45pt;width:132.85pt;height:41.7pt;z-index:251675648;visibility:visible;mso-wrap-style:square;mso-width-percent:0;mso-height-percent:0;mso-wrap-distance-left:9pt;mso-wrap-distance-top:0;mso-wrap-distance-right:9pt;mso-wrap-distance-bottom:0;mso-position-horizontal:absolute;mso-position-horizontal-relative:margin;mso-position-vertical:absolute;mso-position-vertical-relative:text;mso-width-percent:0;mso-height-percent:0;mso-width-relative:margin;mso-height-relative:margin;v-text-anchor:middle" o:gfxdata="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" adj="-11615,7136,464,20970" fillcolor="#77b64e [3033]" strokecolor="#70ad47 [3209]">
-                <v:fill color2="#6eaa46 [3177]" rotate="t" colors="0 #81b861;.5 #6fb242;1 #61a235" focus="100%" type="gradient">
-                  <o:fill v:ext="view" type="gradientUnscaled"/>
-                </v:fill>
-                <v:shadow on="t" color="black" opacity="41287f" offset="0,1.5pt"/>
-                <v:textbox>
-                  <w:txbxContent>
-                    <w:p>
-                      <w:pPr>
-                        <w:jc w:val="center"/>
-                        <w:rPr>
-                          <w:b/>
-                          <w:color w:val="000000" w:themeColor="text1"/>
-                        </w:rPr>
-                      </w:pPr>
-                      <w:r>
-                        <w:rPr>
-                          <w:b/>
-                          <w:color w:val="000000" w:themeColor="text1"/>
-                        </w:rPr>
-                        <w:t>(when safety off)</w:t>
-                      </w:r>
-                      <w:r>
-                        <w:rPr>
-                          <w:b/>
-                          <w:color w:val="000000" w:themeColor="text1"/>
-                        </w:rPr>
-                        <w:br/>
-                      </w:r>
-                      <w:r>
-                        <w:rPr>
-                          <w:b/>
-                          <w:color w:val="000000" w:themeColor="text1"/>
-                          <w:sz w:val="32"/>
-                        </w:rPr>
-                        <w:t>Lift Robot</w:t>
-                      </w:r>
-                      <w:r>
-                        <w:rPr>
-                          <w:b/>
-                          <w:color w:val="000000" w:themeColor="text1"/>
-                          <w:sz w:val="32"/>
-                        </w:rPr>
-                        <w:t xml:space="preserve"> </w:t>
-                      </w:r>
-                      <w:r>
-                        <w:rPr>
-                          <w:b/>
-                          <w:color w:val="000000" w:themeColor="text1"/>
-                          <w:sz w:val="14"/>
-                        </w:rPr>
-                        <w:t>(Extend Piston)</w:t>
-                      </w:r>
-                    </w:p>
-                    <w:p>
-                      <w:pPr>
-                        <w:jc w:val="center"/>
-                        <w:rPr>
-                          <w:b/>
-                          <w:color w:val="000000" w:themeColor="text1"/>
-                          <w:sz w:val="36"/>
-                        </w:rPr>
-                      </w:pPr>
-                    </w:p>
-                  </w:txbxContent>
-                </v:textbox>
                 <w10:wrap anchorx="margin"/>
               </v:shape>
             </w:pict>
@@ -1102,7 +1562,7 @@
           </mc:Choice>
           <mc:Fallback>
             <w:pict>
-              <v:shape w14:anchorId="21FB63E5" id="Callout: Line 11" o:spid="_x0000_s1032" type="#_x0000_t47" style="position:absolute;left:0;text-align:left;margin-left:385pt;margin-top:20.6pt;width:132.85pt;height:41.7pt;z-index:251673600;visibility:visible;mso-wrap-style:square;mso-width-percent:0;mso-height-percent:0;mso-wrap-distance-left:9pt;mso-wrap-distance-top:0;mso-wrap-distance-right:9pt;mso-wrap-distance-bottom:0;mso-position-horizontal:absolute;mso-position-horizontal-relative:margin;mso-position-vertical:absolute;mso-position-vertical-relative:text;mso-width-percent:0;mso-height-percent:0;mso-width-relative:margin;mso-height-relative:margin;v-text-anchor:middle" o:gfxdata="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" adj="-7686,43387,464,20970" fillcolor="#77b64e [3033]" strokecolor="#70ad47 [3209]">
+              <v:shape w14:anchorId="21FB63E5" id="Callout: Line 11" o:spid="_x0000_s1035" type="#_x0000_t47" style="position:absolute;left:0;text-align:left;margin-left:385pt;margin-top:20.6pt;width:132.85pt;height:41.7pt;z-index:251673600;visibility:visible;mso-wrap-style:square;mso-width-percent:0;mso-height-percent:0;mso-wrap-distance-left:9pt;mso-wrap-distance-top:0;mso-wrap-distance-right:9pt;mso-wrap-distance-bottom:0;mso-position-horizontal:absolute;mso-position-horizontal-relative:margin;mso-position-vertical:absolute;mso-position-vertical-relative:text;mso-width-percent:0;mso-height-percent:0;mso-width-relative:margin;mso-height-relative:margin;v-text-anchor:middle" o:gfxdata="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" adj="-7686,43387,464,20970" fillcolor="#77b64e [3033]" strokecolor="#70ad47 [3209]">
                 <v:fill color2="#6eaa46 [3177]" rotate="t" colors="0 #81b861;.5 #6fb242;1 #61a235" focus="100%" type="gradient">
                   <o:fill v:ext="view" type="gradientUnscaled"/>
                 </v:fill>
@@ -1248,7 +1708,7 @@
           </mc:Choice>
           <mc:Fallback>
             <w:pict>
-              <v:shape w14:anchorId="55DAC9CB" id="Callout: Line 10" o:spid="_x0000_s1033" type="#_x0000_t47" style="position:absolute;left:0;text-align:left;margin-left:280.9pt;margin-top:-34.25pt;width:132.85pt;height:41.7pt;z-index:251671552;visibility:visible;mso-wrap-style:square;mso-width-percent:0;mso-height-percent:0;mso-wrap-distance-left:9pt;mso-wrap-distance-top:0;mso-wrap-distance-right:9pt;mso-wrap-distance-bottom:0;mso-position-horizontal:absolute;mso-position-horizontal-relative:margin;mso-position-vertical:absolute;mso-position-vertical-relative:text;mso-width-percent:0;mso-height-percent:0;mso-width-relative:margin;mso-height-relative:margin;v-text-anchor:middle" o:gfxdata="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" adj="-3183,84334,464,20970" fillcolor="#77b64e [3033]" strokecolor="#70ad47 [3209]">
+              <v:shape w14:anchorId="55DAC9CB" id="Callout: Line 10" o:spid="_x0000_s1036" type="#_x0000_t47" style="position:absolute;left:0;text-align:left;margin-left:280.9pt;margin-top:-34.25pt;width:132.85pt;height:41.7pt;z-index:251671552;visibility:visible;mso-wrap-style:square;mso-width-percent:0;mso-height-percent:0;mso-wrap-distance-left:9pt;mso-wrap-distance-top:0;mso-wrap-distance-right:9pt;mso-wrap-distance-bottom:0;mso-position-horizontal:absolute;mso-position-horizontal-relative:margin;mso-position-vertical:absolute;mso-position-vertical-relative:text;mso-width-percent:0;mso-height-percent:0;mso-width-relative:margin;mso-height-relative:margin;v-text-anchor:middle" o:gfxdata="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" adj="-3183,84334,464,20970" fillcolor="#77b64e [3033]" strokecolor="#70ad47 [3209]">
                 <v:fill color2="#6eaa46 [3177]" rotate="t" colors="0 #81b861;.5 #6fb242;1 #61a235" focus="100%" type="gradient">
                   <o:fill v:ext="view" type="gradientUnscaled"/>
                 </v:fill>
@@ -1381,7 +1841,7 @@
           </mc:Choice>
           <mc:Fallback>
             <w:pict>
-              <v:shape w14:anchorId="3A1F05B5" id="Callout: Line 5" o:spid="_x0000_s1034" type="#_x0000_t47" style="position:absolute;left:0;text-align:left;margin-left:133.9pt;margin-top:-29.75pt;width:132.85pt;height:41.7pt;z-index:251661312;visibility:visible;mso-wrap-style:square;mso-width-percent:0;mso-height-percent:0;mso-wrap-distance-left:9pt;mso-wrap-distance-top:0;mso-wrap-distance-right:9pt;mso-wrap-distance-bottom:0;mso-position-horizontal:absolute;mso-position-horizontal-relative:margin;mso-position-vertical:absolute;mso-position-vertical-relative:text;mso-width-percent:0;mso-height-percent:0;mso-width-relative:margin;mso-height-relative:margin;v-text-anchor:middle" o:gfxdata="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" adj="11389,79900,464,20970" fillcolor="#77b64e [3033]" strokecolor="#70ad47 [3209]">
+              <v:shape w14:anchorId="3A1F05B5" id="Callout: Line 5" o:spid="_x0000_s1037" type="#_x0000_t47" style="position:absolute;left:0;text-align:left;margin-left:133.9pt;margin-top:-29.75pt;width:132.85pt;height:41.7pt;z-index:251661312;visibility:visible;mso-wrap-style:square;mso-width-percent:0;mso-height-percent:0;mso-wrap-distance-left:9pt;mso-wrap-distance-top:0;mso-wrap-distance-right:9pt;mso-wrap-distance-bottom:0;mso-position-horizontal:absolute;mso-position-horizontal-relative:margin;mso-position-vertical:absolute;mso-position-vertical-relative:text;mso-width-percent:0;mso-height-percent:0;mso-width-relative:margin;mso-height-relative:margin;v-text-anchor:middle" o:gfxdata="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" adj="11389,79900,464,20970" fillcolor="#77b64e [3033]" strokecolor="#70ad47 [3209]">
                 <v:fill color2="#6eaa46 [3177]" rotate="t" colors="0 #81b861;.5 #6fb242;1 #61a235" focus="100%" type="gradient">
                   <o:fill v:ext="view" type="gradientUnscaled"/>
                 </v:fill>
@@ -1532,6 +1992,8 @@
           </wp:inline>
         </w:drawing>
       </w:r>
+      <w:bookmarkStart w:id="0" w:name="_GoBack"/>
+      <w:bookmarkEnd w:id="0"/>
     </w:p>
     <w:sectPr>
       <w:pgSz w:w="12240" w:h="15840"/>

</xml_diff>